<commit_message>
formatando o relatório Marise (Em andamento)
</commit_message>
<xml_diff>
--- a/SPRINT2/Relatório Tec Chicken (Marise).docx
+++ b/SPRINT2/Relatório Tec Chicken (Marise).docx
@@ -17,12 +17,460 @@
         <w:rPr>
           <w:rFonts w:ascii="Arial" w:hAnsi="Arial" w:cs="Arial"/>
           <w:b/>
+          <w:noProof/>
           <w:color w:val="000000" w:themeColor="text1"/>
           <w:sz w:val="32"/>
           <w:szCs w:val="32"/>
         </w:rPr>
-        <w:t>Característica do Projeto</w:t>
-      </w:r>
+        <w:drawing>
+          <wp:anchor distT="0" distB="0" distL="114300" distR="114300" simplePos="0" relativeHeight="251659264" behindDoc="1" locked="0" layoutInCell="1" allowOverlap="1" wp14:anchorId="2A435A1B" wp14:editId="7AD6A97D">
+            <wp:simplePos x="0" y="0"/>
+            <wp:positionH relativeFrom="margin">
+              <wp:posOffset>1731645</wp:posOffset>
+            </wp:positionH>
+            <wp:positionV relativeFrom="margin">
+              <wp:posOffset>-412115</wp:posOffset>
+            </wp:positionV>
+            <wp:extent cx="719455" cy="719455"/>
+            <wp:effectExtent l="0" t="0" r="4445" b="0"/>
+            <wp:wrapSquare wrapText="bothSides"/>
+            <wp:docPr id="4" name="Imagem 4"/>
+            <wp:cNvGraphicFramePr>
+              <a:graphicFrameLocks xmlns:a="http://schemas.openxmlformats.org/drawingml/2006/main" noChangeAspect="1"/>
+            </wp:cNvGraphicFramePr>
+            <a:graphic xmlns:a="http://schemas.openxmlformats.org/drawingml/2006/main">
+              <a:graphicData uri="http://schemas.openxmlformats.org/drawingml/2006/picture">
+                <pic:pic xmlns:pic="http://schemas.openxmlformats.org/drawingml/2006/picture">
+                  <pic:nvPicPr>
+                    <pic:cNvPr id="0" name="Picture 1"/>
+                    <pic:cNvPicPr>
+                      <a:picLocks noChangeAspect="1" noChangeArrowheads="1"/>
+                    </pic:cNvPicPr>
+                  </pic:nvPicPr>
+                  <pic:blipFill>
+                    <a:blip r:embed="rId8" cstate="print">
+                      <a:extLst>
+                        <a:ext uri="{28A0092B-C50C-407E-A947-70E740481C1C}">
+                          <a14:useLocalDpi xmlns:a14="http://schemas.microsoft.com/office/drawing/2010/main" val="0"/>
+                        </a:ext>
+                      </a:extLst>
+                    </a:blip>
+                    <a:srcRect/>
+                    <a:stretch>
+                      <a:fillRect/>
+                    </a:stretch>
+                  </pic:blipFill>
+                  <pic:spPr bwMode="auto">
+                    <a:xfrm>
+                      <a:off x="0" y="0"/>
+                      <a:ext cx="719455" cy="719455"/>
+                    </a:xfrm>
+                    <a:prstGeom prst="rect">
+                      <a:avLst/>
+                    </a:prstGeom>
+                    <a:noFill/>
+                    <a:ln>
+                      <a:noFill/>
+                    </a:ln>
+                  </pic:spPr>
+                </pic:pic>
+              </a:graphicData>
+            </a:graphic>
+          </wp:anchor>
+        </w:drawing>
+      </w:r>
+      <w:r>
+        <w:rPr>
+          <w:noProof/>
+        </w:rPr>
+        <w:drawing>
+          <wp:anchor distT="0" distB="0" distL="114300" distR="114300" simplePos="0" relativeHeight="251658240" behindDoc="0" locked="0" layoutInCell="1" allowOverlap="1" wp14:anchorId="0CD6BECC" wp14:editId="6A01B8B6">
+            <wp:simplePos x="0" y="0"/>
+            <wp:positionH relativeFrom="margin">
+              <wp:posOffset>2563495</wp:posOffset>
+            </wp:positionH>
+            <wp:positionV relativeFrom="margin">
+              <wp:posOffset>-434340</wp:posOffset>
+            </wp:positionV>
+            <wp:extent cx="1868805" cy="695960"/>
+            <wp:effectExtent l="0" t="0" r="0" b="8890"/>
+            <wp:wrapSquare wrapText="bothSides"/>
+            <wp:docPr id="2" name="Imagem 2"/>
+            <wp:cNvGraphicFramePr/>
+            <a:graphic xmlns:a="http://schemas.openxmlformats.org/drawingml/2006/main">
+              <a:graphicData uri="http://schemas.openxmlformats.org/drawingml/2006/picture">
+                <pic:pic xmlns:pic="http://schemas.openxmlformats.org/drawingml/2006/picture">
+                  <pic:nvPicPr>
+                    <pic:cNvPr id="1" name="Imagem 1"/>
+                    <pic:cNvPicPr/>
+                  </pic:nvPicPr>
+                  <pic:blipFill>
+                    <a:blip r:embed="rId9">
+                      <a:extLst>
+                        <a:ext uri="{28A0092B-C50C-407E-A947-70E740481C1C}">
+                          <a14:useLocalDpi xmlns:a14="http://schemas.microsoft.com/office/drawing/2010/main" val="0"/>
+                        </a:ext>
+                      </a:extLst>
+                    </a:blip>
+                    <a:stretch>
+                      <a:fillRect/>
+                    </a:stretch>
+                  </pic:blipFill>
+                  <pic:spPr>
+                    <a:xfrm>
+                      <a:off x="0" y="0"/>
+                      <a:ext cx="1868805" cy="695960"/>
+                    </a:xfrm>
+                    <a:prstGeom prst="rect">
+                      <a:avLst/>
+                    </a:prstGeom>
+                  </pic:spPr>
+                </pic:pic>
+              </a:graphicData>
+            </a:graphic>
+          </wp:anchor>
+        </w:drawing>
+      </w:r>
+    </w:p>
+    <w:p>
+      <w:pPr>
+        <w:spacing w:line="240" w:lineRule="auto"/>
+        <w:rPr>
+          <w:rFonts w:cs="Arial"/>
+        </w:rPr>
+      </w:pPr>
+    </w:p>
+    <w:p>
+      <w:pPr>
+        <w:spacing w:line="240" w:lineRule="auto"/>
+        <w:jc w:val="center"/>
+        <w:rPr>
+          <w:rFonts w:cs="Arial"/>
+        </w:rPr>
+      </w:pPr>
+    </w:p>
+    <w:p>
+      <w:pPr>
+        <w:spacing w:line="240" w:lineRule="auto"/>
+        <w:jc w:val="center"/>
+        <w:rPr>
+          <w:rFonts w:ascii="Arial" w:hAnsi="Arial" w:cs="Arial"/>
+          <w:sz w:val="28"/>
+          <w:szCs w:val="28"/>
+        </w:rPr>
+      </w:pPr>
+      <w:r>
+        <w:rPr>
+          <w:rFonts w:ascii="Arial" w:hAnsi="Arial" w:cs="Arial"/>
+          <w:sz w:val="28"/>
+          <w:szCs w:val="28"/>
+        </w:rPr>
+        <w:t>BANDTEC – DIGITAL SCHOOL</w:t>
+      </w:r>
+    </w:p>
+    <w:p>
+      <w:pPr>
+        <w:spacing w:line="240" w:lineRule="auto"/>
+        <w:jc w:val="center"/>
+        <w:rPr>
+          <w:rFonts w:ascii="Arial" w:hAnsi="Arial" w:cs="Arial"/>
+        </w:rPr>
+      </w:pPr>
+    </w:p>
+    <w:p>
+      <w:pPr>
+        <w:spacing w:line="240" w:lineRule="auto"/>
+        <w:jc w:val="center"/>
+        <w:rPr>
+          <w:rFonts w:ascii="Arial" w:hAnsi="Arial" w:cs="Arial"/>
+          <w:sz w:val="28"/>
+          <w:szCs w:val="28"/>
+        </w:rPr>
+      </w:pPr>
+      <w:r>
+        <w:rPr>
+          <w:rFonts w:ascii="Arial" w:hAnsi="Arial" w:cs="Arial"/>
+          <w:sz w:val="28"/>
+          <w:szCs w:val="28"/>
+        </w:rPr>
+        <w:t>CURSO DE TECNOLOGIA EM ANÁLISE E DESENVOLVIMENTO DE SISTEMAS</w:t>
+      </w:r>
+    </w:p>
+    <w:p>
+      <w:pPr>
+        <w:spacing w:line="240" w:lineRule="auto"/>
+        <w:jc w:val="center"/>
+        <w:rPr>
+          <w:rFonts w:cs="Arial"/>
+          <w:sz w:val="28"/>
+          <w:szCs w:val="28"/>
+        </w:rPr>
+      </w:pPr>
+    </w:p>
+    <w:p>
+      <w:pPr>
+        <w:ind w:left="360"/>
+        <w:jc w:val="center"/>
+        <w:rPr>
+          <w:rFonts w:ascii="Arial" w:hAnsi="Arial" w:cs="Arial"/>
+          <w:b/>
+          <w:color w:val="000000" w:themeColor="text1"/>
+        </w:rPr>
+      </w:pPr>
+      <w:r>
+        <w:rPr>
+          <w:rFonts w:ascii="Arial" w:hAnsi="Arial" w:cs="Arial"/>
+          <w:b/>
+          <w:color w:val="000000" w:themeColor="text1"/>
+        </w:rPr>
+        <w:t>Antônio Augusto Fonseca Monteiro – 01211006</w:t>
+      </w:r>
+    </w:p>
+    <w:p>
+      <w:pPr>
+        <w:ind w:left="360"/>
+        <w:jc w:val="center"/>
+        <w:rPr>
+          <w:rFonts w:ascii="Arial" w:hAnsi="Arial" w:cs="Arial"/>
+          <w:b/>
+          <w:color w:val="000000" w:themeColor="text1"/>
+        </w:rPr>
+      </w:pPr>
+      <w:proofErr w:type="spellStart"/>
+      <w:r>
+        <w:rPr>
+          <w:rFonts w:ascii="Arial" w:hAnsi="Arial" w:cs="Arial"/>
+          <w:b/>
+          <w:color w:val="000000" w:themeColor="text1"/>
+        </w:rPr>
+        <w:t>Brunno</w:t>
+      </w:r>
+      <w:proofErr w:type="spellEnd"/>
+      <w:r>
+        <w:rPr>
+          <w:rFonts w:ascii="Arial" w:hAnsi="Arial" w:cs="Arial"/>
+          <w:b/>
+          <w:color w:val="000000" w:themeColor="text1"/>
+        </w:rPr>
+        <w:t xml:space="preserve"> Costa </w:t>
+      </w:r>
+      <w:proofErr w:type="spellStart"/>
+      <w:r>
+        <w:rPr>
+          <w:rFonts w:ascii="Arial" w:hAnsi="Arial" w:cs="Arial"/>
+          <w:b/>
+          <w:color w:val="000000" w:themeColor="text1"/>
+        </w:rPr>
+        <w:t>Castigrini</w:t>
+      </w:r>
+      <w:proofErr w:type="spellEnd"/>
+      <w:r>
+        <w:rPr>
+          <w:rFonts w:ascii="Arial" w:hAnsi="Arial" w:cs="Arial"/>
+          <w:b/>
+          <w:color w:val="000000" w:themeColor="text1"/>
+        </w:rPr>
+        <w:t xml:space="preserve"> – 01211016 </w:t>
+      </w:r>
+    </w:p>
+    <w:p>
+      <w:pPr>
+        <w:ind w:left="360"/>
+        <w:jc w:val="center"/>
+        <w:rPr>
+          <w:rFonts w:ascii="Arial" w:hAnsi="Arial" w:cs="Arial"/>
+          <w:b/>
+          <w:color w:val="000000" w:themeColor="text1"/>
+        </w:rPr>
+      </w:pPr>
+      <w:r>
+        <w:rPr>
+          <w:rFonts w:ascii="Arial" w:hAnsi="Arial" w:cs="Arial"/>
+          <w:b/>
+          <w:color w:val="000000" w:themeColor="text1"/>
+        </w:rPr>
+        <w:t>Gustavo Quaresma da Costa – 01211055</w:t>
+      </w:r>
+    </w:p>
+    <w:p>
+      <w:pPr>
+        <w:ind w:left="360"/>
+        <w:jc w:val="center"/>
+        <w:rPr>
+          <w:rFonts w:ascii="Arial" w:hAnsi="Arial" w:cs="Arial"/>
+          <w:b/>
+          <w:color w:val="000000" w:themeColor="text1"/>
+        </w:rPr>
+      </w:pPr>
+      <w:r>
+        <w:rPr>
+          <w:rFonts w:ascii="Arial" w:hAnsi="Arial" w:cs="Arial"/>
+          <w:b/>
+          <w:color w:val="000000" w:themeColor="text1"/>
+        </w:rPr>
+        <w:t xml:space="preserve">Luiz Henrique Oliveira </w:t>
+      </w:r>
+      <w:proofErr w:type="spellStart"/>
+      <w:r>
+        <w:rPr>
+          <w:rFonts w:ascii="Arial" w:hAnsi="Arial" w:cs="Arial"/>
+          <w:b/>
+          <w:color w:val="000000" w:themeColor="text1"/>
+        </w:rPr>
+        <w:t>Nardi</w:t>
+      </w:r>
+      <w:proofErr w:type="spellEnd"/>
+      <w:r>
+        <w:rPr>
+          <w:rFonts w:ascii="Arial" w:hAnsi="Arial" w:cs="Arial"/>
+          <w:b/>
+          <w:color w:val="000000" w:themeColor="text1"/>
+        </w:rPr>
+        <w:t xml:space="preserve"> – 01211089</w:t>
+      </w:r>
+    </w:p>
+    <w:p>
+      <w:pPr>
+        <w:ind w:left="360"/>
+        <w:jc w:val="center"/>
+        <w:rPr>
+          <w:rFonts w:ascii="Arial" w:hAnsi="Arial" w:cs="Arial"/>
+          <w:b/>
+          <w:color w:val="000000" w:themeColor="text1"/>
+        </w:rPr>
+      </w:pPr>
+      <w:r>
+        <w:rPr>
+          <w:rFonts w:ascii="Arial" w:hAnsi="Arial" w:cs="Arial"/>
+          <w:b/>
+          <w:color w:val="000000" w:themeColor="text1"/>
+        </w:rPr>
+        <w:t>Vitória da Silva Eleutério Pinto – 01211131</w:t>
+      </w:r>
+    </w:p>
+    <w:p>
+      <w:pPr>
+        <w:ind w:left="360"/>
+        <w:jc w:val="center"/>
+        <w:rPr>
+          <w:rFonts w:ascii="Arial" w:hAnsi="Arial" w:cs="Arial"/>
+          <w:b/>
+          <w:color w:val="000000" w:themeColor="text1"/>
+        </w:rPr>
+      </w:pPr>
+    </w:p>
+    <w:p>
+      <w:pPr>
+        <w:ind w:left="360"/>
+        <w:jc w:val="center"/>
+        <w:rPr>
+          <w:rFonts w:ascii="Arial" w:hAnsi="Arial" w:cs="Arial"/>
+          <w:b/>
+          <w:color w:val="000000" w:themeColor="text1"/>
+        </w:rPr>
+      </w:pPr>
+    </w:p>
+    <w:p>
+      <w:pPr>
+        <w:ind w:left="360"/>
+        <w:jc w:val="center"/>
+        <w:rPr>
+          <w:rFonts w:ascii="Arial" w:hAnsi="Arial" w:cs="Arial"/>
+          <w:b/>
+          <w:color w:val="000000" w:themeColor="text1"/>
+        </w:rPr>
+      </w:pPr>
+    </w:p>
+    <w:p>
+      <w:pPr>
+        <w:ind w:left="360"/>
+        <w:jc w:val="center"/>
+        <w:rPr>
+          <w:rFonts w:ascii="Arial" w:hAnsi="Arial" w:cs="Arial"/>
+          <w:b/>
+          <w:color w:val="000000" w:themeColor="text1"/>
+        </w:rPr>
+      </w:pPr>
+    </w:p>
+    <w:p>
+      <w:pPr>
+        <w:ind w:left="360"/>
+        <w:jc w:val="center"/>
+        <w:rPr>
+          <w:rFonts w:ascii="Arial" w:hAnsi="Arial" w:cs="Arial"/>
+          <w:b/>
+          <w:color w:val="000000" w:themeColor="text1"/>
+        </w:rPr>
+      </w:pPr>
+    </w:p>
+    <w:p>
+      <w:pPr>
+        <w:ind w:left="360"/>
+        <w:jc w:val="center"/>
+        <w:rPr>
+          <w:rFonts w:ascii="Arial" w:hAnsi="Arial" w:cs="Arial"/>
+          <w:b/>
+          <w:color w:val="000000" w:themeColor="text1"/>
+        </w:rPr>
+      </w:pPr>
+    </w:p>
+    <w:p>
+      <w:pPr>
+        <w:ind w:left="360"/>
+        <w:jc w:val="center"/>
+        <w:rPr>
+          <w:rFonts w:ascii="Arial" w:hAnsi="Arial" w:cs="Arial"/>
+          <w:b/>
+          <w:color w:val="000000" w:themeColor="text1"/>
+        </w:rPr>
+      </w:pPr>
+    </w:p>
+    <w:p>
+      <w:pPr>
+        <w:ind w:left="360"/>
+        <w:jc w:val="center"/>
+        <w:rPr>
+          <w:rFonts w:ascii="Arial" w:eastAsia="Times New Roman" w:hAnsi="Arial" w:cs="Arial"/>
+          <w:b/>
+          <w:color w:val="000000" w:themeColor="text1"/>
+          <w:sz w:val="48"/>
+          <w:szCs w:val="48"/>
+          <w:shd w:val="clear" w:color="auto" w:fill="F5F5F5"/>
+          <w:lang w:eastAsia="pt-BR"/>
+        </w:rPr>
+      </w:pPr>
+      <w:r>
+        <w:rPr>
+          <w:rFonts w:ascii="Arial" w:hAnsi="Arial" w:cs="Arial"/>
+          <w:b/>
+          <w:color w:val="000000" w:themeColor="text1"/>
+          <w:sz w:val="44"/>
+          <w:szCs w:val="44"/>
+        </w:rPr>
+        <w:t>Projeto - Tec Chicken</w:t>
+      </w:r>
+    </w:p>
+    <w:p>
+      <w:pPr>
+        <w:spacing w:line="240" w:lineRule="auto"/>
+        <w:jc w:val="center"/>
+        <w:rPr>
+          <w:rFonts w:cs="Arial"/>
+          <w:sz w:val="28"/>
+          <w:szCs w:val="28"/>
+        </w:rPr>
+      </w:pPr>
+    </w:p>
+    <w:p>
+      <w:pPr>
+        <w:spacing w:line="240" w:lineRule="auto"/>
+        <w:jc w:val="center"/>
+        <w:rPr>
+          <w:rFonts w:cs="Arial"/>
+          <w:sz w:val="28"/>
+          <w:szCs w:val="28"/>
+        </w:rPr>
+      </w:pPr>
     </w:p>
     <w:p>
       <w:pPr>
@@ -35,7 +483,10 @@
           <w:szCs w:val="32"/>
         </w:rPr>
       </w:pPr>
-      <w:r>
+    </w:p>
+    <w:p>
+      <w:pPr>
+        <w:jc w:val="center"/>
         <w:rPr>
           <w:rFonts w:ascii="Arial" w:hAnsi="Arial" w:cs="Arial"/>
           <w:b/>
@@ -43,598 +494,1056 @@
           <w:sz w:val="32"/>
           <w:szCs w:val="32"/>
         </w:rPr>
-        <w:t>Tec Chicken</w:t>
-      </w:r>
-    </w:p>
-    <w:p>
-      <w:pPr>
-        <w:pStyle w:val="PargrafodaLista"/>
-        <w:numPr>
-          <w:ilvl w:val="0"/>
-          <w:numId w:val="3"/>
-        </w:numPr>
-        <w:jc w:val="center"/>
-        <w:rPr>
-          <w:rFonts w:ascii="Arial" w:hAnsi="Arial" w:cs="Arial"/>
+      </w:pPr>
+    </w:p>
+    <w:p>
+      <w:pPr>
+        <w:jc w:val="center"/>
+        <w:rPr>
+          <w:rFonts w:ascii="Arial" w:hAnsi="Arial" w:cs="Arial"/>
+          <w:b/>
+          <w:color w:val="000000" w:themeColor="text1"/>
+          <w:sz w:val="32"/>
+          <w:szCs w:val="32"/>
+        </w:rPr>
+      </w:pPr>
+    </w:p>
+    <w:p>
+      <w:pPr>
+        <w:jc w:val="center"/>
+        <w:rPr>
+          <w:rFonts w:ascii="Arial" w:hAnsi="Arial" w:cs="Arial"/>
+          <w:b/>
+          <w:color w:val="000000" w:themeColor="text1"/>
+          <w:sz w:val="32"/>
+          <w:szCs w:val="32"/>
+        </w:rPr>
+      </w:pPr>
+    </w:p>
+    <w:p>
+      <w:pPr>
+        <w:jc w:val="center"/>
+        <w:rPr>
+          <w:rFonts w:ascii="Arial" w:hAnsi="Arial" w:cs="Arial"/>
+          <w:b/>
+          <w:color w:val="000000" w:themeColor="text1"/>
+          <w:sz w:val="32"/>
+          <w:szCs w:val="32"/>
+        </w:rPr>
+      </w:pPr>
+    </w:p>
+    <w:p>
+      <w:pPr>
+        <w:rPr>
+          <w:rFonts w:ascii="Arial" w:hAnsi="Arial" w:cs="Arial"/>
+          <w:b/>
+          <w:color w:val="000000" w:themeColor="text1"/>
+          <w:sz w:val="32"/>
+          <w:szCs w:val="32"/>
+        </w:rPr>
+      </w:pPr>
+      <w:r>
+        <w:rPr>
+          <w:rFonts w:ascii="Arial" w:hAnsi="Arial" w:cs="Arial"/>
+          <w:b/>
+          <w:noProof/>
+          <w:color w:val="000000" w:themeColor="text1"/>
+          <w:sz w:val="32"/>
+          <w:szCs w:val="32"/>
+        </w:rPr>
+        <mc:AlternateContent>
+          <mc:Choice Requires="wps">
+            <w:drawing>
+              <wp:anchor distT="0" distB="0" distL="114300" distR="114300" simplePos="0" relativeHeight="251660288" behindDoc="0" locked="0" layoutInCell="1" allowOverlap="1" wp14:anchorId="68C9FC92" wp14:editId="2706CE54">
+                <wp:simplePos x="0" y="0"/>
+                <wp:positionH relativeFrom="margin">
+                  <wp:align>center</wp:align>
+                </wp:positionH>
+                <wp:positionV relativeFrom="paragraph">
+                  <wp:posOffset>438032</wp:posOffset>
+                </wp:positionV>
+                <wp:extent cx="464949" cy="464949"/>
+                <wp:effectExtent l="0" t="0" r="11430" b="11430"/>
+                <wp:wrapNone/>
+                <wp:docPr id="9" name="Retângulo 9"/>
+                <wp:cNvGraphicFramePr/>
+                <a:graphic xmlns:a="http://schemas.openxmlformats.org/drawingml/2006/main">
+                  <a:graphicData uri="http://schemas.microsoft.com/office/word/2010/wordprocessingShape">
+                    <wps:wsp>
+                      <wps:cNvSpPr/>
+                      <wps:spPr>
+                        <a:xfrm>
+                          <a:off x="0" y="0"/>
+                          <a:ext cx="464949" cy="464949"/>
+                        </a:xfrm>
+                        <a:prstGeom prst="rect">
+                          <a:avLst/>
+                        </a:prstGeom>
+                        <a:solidFill>
+                          <a:schemeClr val="bg1"/>
+                        </a:solidFill>
+                        <a:ln>
+                          <a:solidFill>
+                            <a:schemeClr val="bg1"/>
+                          </a:solidFill>
+                        </a:ln>
+                      </wps:spPr>
+                      <wps:style>
+                        <a:lnRef idx="2">
+                          <a:schemeClr val="accent1">
+                            <a:shade val="50000"/>
+                          </a:schemeClr>
+                        </a:lnRef>
+                        <a:fillRef idx="1">
+                          <a:schemeClr val="accent1"/>
+                        </a:fillRef>
+                        <a:effectRef idx="0">
+                          <a:schemeClr val="accent1"/>
+                        </a:effectRef>
+                        <a:fontRef idx="minor">
+                          <a:schemeClr val="lt1"/>
+                        </a:fontRef>
+                      </wps:style>
+                      <wps:bodyPr rot="0" spcFirstLastPara="0" vertOverflow="overflow" horzOverflow="overflow" vert="horz" wrap="square" lIns="91440" tIns="45720" rIns="91440" bIns="45720" numCol="1" spcCol="0" rtlCol="0" fromWordArt="0" anchor="ctr" anchorCtr="0" forceAA="0" compatLnSpc="1">
+                        <a:prstTxWarp prst="textNoShape">
+                          <a:avLst/>
+                        </a:prstTxWarp>
+                        <a:noAutofit/>
+                      </wps:bodyPr>
+                    </wps:wsp>
+                  </a:graphicData>
+                </a:graphic>
+              </wp:anchor>
+            </w:drawing>
+          </mc:Choice>
+          <mc:Fallback>
+            <w:pict>
+              <v:rect w14:anchorId="071C0948" id="Retângulo 9" o:spid="_x0000_s1026" style="position:absolute;margin-left:0;margin-top:34.5pt;width:36.6pt;height:36.6pt;z-index:251660288;visibility:visible;mso-wrap-style:square;mso-wrap-distance-left:9pt;mso-wrap-distance-top:0;mso-wrap-distance-right:9pt;mso-wrap-distance-bottom:0;mso-position-horizontal:center;mso-position-horizontal-relative:margin;mso-position-vertical:absolute;mso-position-vertical-relative:text;v-text-anchor:middle" o:gfxdata="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" fillcolor="white [3212]" strokecolor="white [3212]" strokeweight="1pt">
+                <w10:wrap anchorx="margin"/>
+              </v:rect>
+            </w:pict>
+          </mc:Fallback>
+        </mc:AlternateContent>
+      </w:r>
+    </w:p>
+    <w:p>
+      <w:pPr>
+        <w:rPr>
+          <w:rFonts w:ascii="Arial" w:hAnsi="Arial" w:cs="Arial"/>
+          <w:b/>
+          <w:color w:val="000000" w:themeColor="text1"/>
+          <w:sz w:val="32"/>
+          <w:szCs w:val="32"/>
+        </w:rPr>
+      </w:pPr>
+    </w:p>
+    <w:p>
+      <w:pPr>
+        <w:jc w:val="center"/>
+        <w:rPr>
+          <w:rFonts w:ascii="Arial" w:hAnsi="Arial" w:cs="Arial"/>
+          <w:b/>
+          <w:color w:val="000000" w:themeColor="text1"/>
+          <w:sz w:val="32"/>
+          <w:szCs w:val="32"/>
+        </w:rPr>
+      </w:pPr>
+      <w:r>
+        <w:rPr>
+          <w:rFonts w:ascii="Arial" w:hAnsi="Arial" w:cs="Arial"/>
+          <w:b/>
+          <w:color w:val="000000" w:themeColor="text1"/>
+          <w:sz w:val="32"/>
+          <w:szCs w:val="32"/>
+        </w:rPr>
+        <w:t>São Paulo</w:t>
+      </w:r>
+    </w:p>
+    <w:p>
+      <w:pPr>
+        <w:jc w:val="center"/>
+        <w:rPr>
+          <w:rFonts w:ascii="Arial" w:hAnsi="Arial" w:cs="Arial"/>
+          <w:b/>
+          <w:color w:val="000000" w:themeColor="text1"/>
+          <w:sz w:val="32"/>
+          <w:szCs w:val="32"/>
+        </w:rPr>
+      </w:pPr>
+      <w:r>
+        <w:rPr>
+          <w:rFonts w:ascii="Arial" w:hAnsi="Arial" w:cs="Arial"/>
+          <w:b/>
+          <w:color w:val="000000" w:themeColor="text1"/>
+          <w:sz w:val="32"/>
+          <w:szCs w:val="32"/>
+        </w:rPr>
+        <w:t>2021</w:t>
+      </w:r>
+    </w:p>
+    <w:p>
+      <w:pPr>
+        <w:jc w:val="center"/>
+        <w:rPr>
+          <w:rFonts w:ascii="Arial" w:hAnsi="Arial" w:cs="Arial"/>
+          <w:b/>
+          <w:color w:val="000000" w:themeColor="text1"/>
+          <w:sz w:val="32"/>
+          <w:szCs w:val="32"/>
+        </w:rPr>
+      </w:pPr>
+    </w:p>
+    <w:sdt>
+      <w:sdtPr>
+        <w:id w:val="579646961"/>
+        <w:docPartObj>
+          <w:docPartGallery w:val="Table of Contents"/>
+          <w:docPartUnique/>
+        </w:docPartObj>
+      </w:sdtPr>
+      <w:sdtEndPr>
+        <w:rPr>
+          <w:rFonts w:asciiTheme="minorHAnsi" w:eastAsiaTheme="minorHAnsi" w:hAnsiTheme="minorHAnsi" w:cstheme="minorBidi"/>
+          <w:b/>
           <w:bCs/>
-          <w:color w:val="000000" w:themeColor="text1"/>
-          <w:sz w:val="20"/>
-          <w:szCs w:val="20"/>
-        </w:rPr>
-      </w:pPr>
-      <w:r>
-        <w:rPr>
-          <w:rFonts w:ascii="Arial" w:hAnsi="Arial" w:cs="Arial"/>
+          <w:color w:val="auto"/>
+          <w:sz w:val="22"/>
+          <w:szCs w:val="22"/>
+          <w:lang w:eastAsia="en-US"/>
+        </w:rPr>
+      </w:sdtEndPr>
+      <w:sdtContent>
+        <w:p>
+          <w:pPr>
+            <w:pStyle w:val="CabealhodoSumrio"/>
+            <w:jc w:val="center"/>
+            <w:rPr>
+              <w:rStyle w:val="Estilo1Char"/>
+              <w:color w:val="FC7A30"/>
+            </w:rPr>
+          </w:pPr>
+          <w:r>
+            <w:rPr>
+              <w:rStyle w:val="Estilo1Char"/>
+              <w:color w:val="FC7A30"/>
+            </w:rPr>
+            <w:t>Sumário</w:t>
+          </w:r>
+        </w:p>
+        <w:p>
+          <w:pPr>
+            <w:rPr>
+              <w:lang w:eastAsia="pt-BR"/>
+            </w:rPr>
+          </w:pPr>
+        </w:p>
+        <w:p>
+          <w:pPr>
+            <w:pStyle w:val="Sumrio1"/>
+            <w:tabs>
+              <w:tab w:val="right" w:leader="dot" w:pos="8494"/>
+            </w:tabs>
+            <w:rPr>
+              <w:rFonts w:ascii="Arial" w:eastAsiaTheme="minorEastAsia" w:hAnsi="Arial" w:cs="Arial"/>
+              <w:noProof/>
+              <w:lang w:eastAsia="pt-BR"/>
+            </w:rPr>
+          </w:pPr>
+          <w:r>
+            <w:rPr>
+              <w:rFonts w:ascii="Arial" w:hAnsi="Arial" w:cs="Arial"/>
+            </w:rPr>
+            <w:fldChar w:fldCharType="begin"/>
+          </w:r>
+          <w:r>
+            <w:rPr>
+              <w:rFonts w:ascii="Arial" w:hAnsi="Arial" w:cs="Arial"/>
+            </w:rPr>
+            <w:instrText xml:space="preserve"> TOC \o "1-3" \h \z \u </w:instrText>
+          </w:r>
+          <w:r>
+            <w:rPr>
+              <w:rFonts w:ascii="Arial" w:hAnsi="Arial" w:cs="Arial"/>
+            </w:rPr>
+            <w:fldChar w:fldCharType="separate"/>
+          </w:r>
+          <w:hyperlink w:anchor="_Toc68350484" w:history="1">
+            <w:r>
+              <w:rPr>
+                <w:rStyle w:val="Hyperlink"/>
+                <w:rFonts w:ascii="Arial" w:hAnsi="Arial" w:cs="Arial"/>
+                <w:noProof/>
+              </w:rPr>
+              <w:t>Introdução</w:t>
+            </w:r>
+            <w:r>
+              <w:rPr>
+                <w:rFonts w:ascii="Arial" w:hAnsi="Arial" w:cs="Arial"/>
+                <w:noProof/>
+                <w:webHidden/>
+              </w:rPr>
+              <w:tab/>
+            </w:r>
+            <w:r>
+              <w:rPr>
+                <w:rFonts w:ascii="Arial" w:hAnsi="Arial" w:cs="Arial"/>
+                <w:noProof/>
+                <w:webHidden/>
+              </w:rPr>
+              <w:fldChar w:fldCharType="begin"/>
+            </w:r>
+            <w:r>
+              <w:rPr>
+                <w:rFonts w:ascii="Arial" w:hAnsi="Arial" w:cs="Arial"/>
+                <w:noProof/>
+                <w:webHidden/>
+              </w:rPr>
+              <w:instrText xml:space="preserve"> PAGEREF _Toc68350484 \h </w:instrText>
+            </w:r>
+            <w:r>
+              <w:rPr>
+                <w:rFonts w:ascii="Arial" w:hAnsi="Arial" w:cs="Arial"/>
+                <w:noProof/>
+                <w:webHidden/>
+              </w:rPr>
+            </w:r>
+            <w:r>
+              <w:rPr>
+                <w:rFonts w:ascii="Arial" w:hAnsi="Arial" w:cs="Arial"/>
+                <w:noProof/>
+                <w:webHidden/>
+              </w:rPr>
+              <w:fldChar w:fldCharType="separate"/>
+            </w:r>
+            <w:r>
+              <w:rPr>
+                <w:rFonts w:ascii="Arial" w:hAnsi="Arial" w:cs="Arial"/>
+                <w:noProof/>
+                <w:webHidden/>
+              </w:rPr>
+              <w:t>3</w:t>
+            </w:r>
+            <w:r>
+              <w:rPr>
+                <w:rFonts w:ascii="Arial" w:hAnsi="Arial" w:cs="Arial"/>
+                <w:noProof/>
+                <w:webHidden/>
+              </w:rPr>
+              <w:fldChar w:fldCharType="end"/>
+            </w:r>
+          </w:hyperlink>
+        </w:p>
+        <w:p>
+          <w:pPr>
+            <w:pStyle w:val="Sumrio1"/>
+            <w:tabs>
+              <w:tab w:val="right" w:leader="dot" w:pos="8494"/>
+            </w:tabs>
+            <w:rPr>
+              <w:rFonts w:ascii="Arial" w:eastAsiaTheme="minorEastAsia" w:hAnsi="Arial" w:cs="Arial"/>
+              <w:noProof/>
+              <w:lang w:eastAsia="pt-BR"/>
+            </w:rPr>
+          </w:pPr>
+          <w:hyperlink w:anchor="_Toc68350485" w:history="1">
+            <w:r>
+              <w:rPr>
+                <w:rStyle w:val="Hyperlink"/>
+                <w:rFonts w:ascii="Arial" w:hAnsi="Arial" w:cs="Arial"/>
+                <w:noProof/>
+              </w:rPr>
+              <w:t>Aves</w:t>
+            </w:r>
+            <w:r>
+              <w:rPr>
+                <w:rFonts w:ascii="Arial" w:hAnsi="Arial" w:cs="Arial"/>
+                <w:noProof/>
+                <w:webHidden/>
+              </w:rPr>
+              <w:tab/>
+            </w:r>
+            <w:r>
+              <w:rPr>
+                <w:rFonts w:ascii="Arial" w:hAnsi="Arial" w:cs="Arial"/>
+                <w:noProof/>
+                <w:webHidden/>
+              </w:rPr>
+              <w:fldChar w:fldCharType="begin"/>
+            </w:r>
+            <w:r>
+              <w:rPr>
+                <w:rFonts w:ascii="Arial" w:hAnsi="Arial" w:cs="Arial"/>
+                <w:noProof/>
+                <w:webHidden/>
+              </w:rPr>
+              <w:instrText xml:space="preserve"> PAGEREF _Toc68350485 \h </w:instrText>
+            </w:r>
+            <w:r>
+              <w:rPr>
+                <w:rFonts w:ascii="Arial" w:hAnsi="Arial" w:cs="Arial"/>
+                <w:noProof/>
+                <w:webHidden/>
+              </w:rPr>
+            </w:r>
+            <w:r>
+              <w:rPr>
+                <w:rFonts w:ascii="Arial" w:hAnsi="Arial" w:cs="Arial"/>
+                <w:noProof/>
+                <w:webHidden/>
+              </w:rPr>
+              <w:fldChar w:fldCharType="separate"/>
+            </w:r>
+            <w:r>
+              <w:rPr>
+                <w:rFonts w:ascii="Arial" w:hAnsi="Arial" w:cs="Arial"/>
+                <w:noProof/>
+                <w:webHidden/>
+              </w:rPr>
+              <w:t>3</w:t>
+            </w:r>
+            <w:r>
+              <w:rPr>
+                <w:rFonts w:ascii="Arial" w:hAnsi="Arial" w:cs="Arial"/>
+                <w:noProof/>
+                <w:webHidden/>
+              </w:rPr>
+              <w:fldChar w:fldCharType="end"/>
+            </w:r>
+          </w:hyperlink>
+        </w:p>
+        <w:p>
+          <w:pPr>
+            <w:pStyle w:val="Sumrio1"/>
+            <w:tabs>
+              <w:tab w:val="right" w:leader="dot" w:pos="8494"/>
+            </w:tabs>
+            <w:rPr>
+              <w:rFonts w:ascii="Arial" w:eastAsiaTheme="minorEastAsia" w:hAnsi="Arial" w:cs="Arial"/>
+              <w:noProof/>
+              <w:lang w:eastAsia="pt-BR"/>
+            </w:rPr>
+          </w:pPr>
+          <w:hyperlink w:anchor="_Toc68350486" w:history="1">
+            <w:r>
+              <w:rPr>
+                <w:rStyle w:val="Hyperlink"/>
+                <w:rFonts w:ascii="Arial" w:hAnsi="Arial" w:cs="Arial"/>
+                <w:noProof/>
+              </w:rPr>
+              <w:t>Temperatura</w:t>
+            </w:r>
+            <w:r>
+              <w:rPr>
+                <w:rFonts w:ascii="Arial" w:hAnsi="Arial" w:cs="Arial"/>
+                <w:noProof/>
+                <w:webHidden/>
+              </w:rPr>
+              <w:tab/>
+            </w:r>
+            <w:r>
+              <w:rPr>
+                <w:rFonts w:ascii="Arial" w:hAnsi="Arial" w:cs="Arial"/>
+                <w:noProof/>
+                <w:webHidden/>
+              </w:rPr>
+              <w:fldChar w:fldCharType="begin"/>
+            </w:r>
+            <w:r>
+              <w:rPr>
+                <w:rFonts w:ascii="Arial" w:hAnsi="Arial" w:cs="Arial"/>
+                <w:noProof/>
+                <w:webHidden/>
+              </w:rPr>
+              <w:instrText xml:space="preserve"> PAGEREF _Toc68350486 \h </w:instrText>
+            </w:r>
+            <w:r>
+              <w:rPr>
+                <w:rFonts w:ascii="Arial" w:hAnsi="Arial" w:cs="Arial"/>
+                <w:noProof/>
+                <w:webHidden/>
+              </w:rPr>
+            </w:r>
+            <w:r>
+              <w:rPr>
+                <w:rFonts w:ascii="Arial" w:hAnsi="Arial" w:cs="Arial"/>
+                <w:noProof/>
+                <w:webHidden/>
+              </w:rPr>
+              <w:fldChar w:fldCharType="separate"/>
+            </w:r>
+            <w:r>
+              <w:rPr>
+                <w:rFonts w:ascii="Arial" w:hAnsi="Arial" w:cs="Arial"/>
+                <w:noProof/>
+                <w:webHidden/>
+              </w:rPr>
+              <w:t>4</w:t>
+            </w:r>
+            <w:r>
+              <w:rPr>
+                <w:rFonts w:ascii="Arial" w:hAnsi="Arial" w:cs="Arial"/>
+                <w:noProof/>
+                <w:webHidden/>
+              </w:rPr>
+              <w:fldChar w:fldCharType="end"/>
+            </w:r>
+          </w:hyperlink>
+        </w:p>
+        <w:p>
+          <w:pPr>
+            <w:pStyle w:val="Sumrio1"/>
+            <w:tabs>
+              <w:tab w:val="right" w:leader="dot" w:pos="8494"/>
+            </w:tabs>
+            <w:rPr>
+              <w:rFonts w:ascii="Arial" w:eastAsiaTheme="minorEastAsia" w:hAnsi="Arial" w:cs="Arial"/>
+              <w:noProof/>
+              <w:lang w:eastAsia="pt-BR"/>
+            </w:rPr>
+          </w:pPr>
+          <w:hyperlink w:anchor="_Toc68350487" w:history="1">
+            <w:r>
+              <w:rPr>
+                <w:rStyle w:val="Hyperlink"/>
+                <w:rFonts w:ascii="Arial" w:hAnsi="Arial" w:cs="Arial"/>
+                <w:noProof/>
+              </w:rPr>
+              <w:t>Sensor</w:t>
+            </w:r>
+            <w:r>
+              <w:rPr>
+                <w:rFonts w:ascii="Arial" w:hAnsi="Arial" w:cs="Arial"/>
+                <w:noProof/>
+                <w:webHidden/>
+              </w:rPr>
+              <w:tab/>
+            </w:r>
+            <w:r>
+              <w:rPr>
+                <w:rFonts w:ascii="Arial" w:hAnsi="Arial" w:cs="Arial"/>
+                <w:noProof/>
+                <w:webHidden/>
+              </w:rPr>
+              <w:fldChar w:fldCharType="begin"/>
+            </w:r>
+            <w:r>
+              <w:rPr>
+                <w:rFonts w:ascii="Arial" w:hAnsi="Arial" w:cs="Arial"/>
+                <w:noProof/>
+                <w:webHidden/>
+              </w:rPr>
+              <w:instrText xml:space="preserve"> PAGEREF _Toc68350487 \h </w:instrText>
+            </w:r>
+            <w:r>
+              <w:rPr>
+                <w:rFonts w:ascii="Arial" w:hAnsi="Arial" w:cs="Arial"/>
+                <w:noProof/>
+                <w:webHidden/>
+              </w:rPr>
+            </w:r>
+            <w:r>
+              <w:rPr>
+                <w:rFonts w:ascii="Arial" w:hAnsi="Arial" w:cs="Arial"/>
+                <w:noProof/>
+                <w:webHidden/>
+              </w:rPr>
+              <w:fldChar w:fldCharType="separate"/>
+            </w:r>
+            <w:r>
+              <w:rPr>
+                <w:rFonts w:ascii="Arial" w:hAnsi="Arial" w:cs="Arial"/>
+                <w:noProof/>
+                <w:webHidden/>
+              </w:rPr>
+              <w:t>4</w:t>
+            </w:r>
+            <w:r>
+              <w:rPr>
+                <w:rFonts w:ascii="Arial" w:hAnsi="Arial" w:cs="Arial"/>
+                <w:noProof/>
+                <w:webHidden/>
+              </w:rPr>
+              <w:fldChar w:fldCharType="end"/>
+            </w:r>
+          </w:hyperlink>
+        </w:p>
+        <w:p>
+          <w:pPr>
+            <w:pStyle w:val="Sumrio1"/>
+            <w:tabs>
+              <w:tab w:val="right" w:leader="dot" w:pos="8494"/>
+            </w:tabs>
+            <w:rPr>
+              <w:rFonts w:ascii="Arial" w:eastAsiaTheme="minorEastAsia" w:hAnsi="Arial" w:cs="Arial"/>
+              <w:noProof/>
+              <w:lang w:eastAsia="pt-BR"/>
+            </w:rPr>
+          </w:pPr>
+          <w:hyperlink w:anchor="_Toc68350488" w:history="1">
+            <w:r>
+              <w:rPr>
+                <w:rStyle w:val="Hyperlink"/>
+                <w:rFonts w:ascii="Arial" w:hAnsi="Arial" w:cs="Arial"/>
+                <w:b/>
+                <w:noProof/>
+              </w:rPr>
+              <w:t>Referências bibliográficas</w:t>
+            </w:r>
+            <w:r>
+              <w:rPr>
+                <w:rFonts w:ascii="Arial" w:hAnsi="Arial" w:cs="Arial"/>
+                <w:noProof/>
+                <w:webHidden/>
+              </w:rPr>
+              <w:tab/>
+            </w:r>
+            <w:r>
+              <w:rPr>
+                <w:rFonts w:ascii="Arial" w:hAnsi="Arial" w:cs="Arial"/>
+                <w:noProof/>
+                <w:webHidden/>
+              </w:rPr>
+              <w:fldChar w:fldCharType="begin"/>
+            </w:r>
+            <w:r>
+              <w:rPr>
+                <w:rFonts w:ascii="Arial" w:hAnsi="Arial" w:cs="Arial"/>
+                <w:noProof/>
+                <w:webHidden/>
+              </w:rPr>
+              <w:instrText xml:space="preserve"> PAGEREF _Toc68350488 \h </w:instrText>
+            </w:r>
+            <w:r>
+              <w:rPr>
+                <w:rFonts w:ascii="Arial" w:hAnsi="Arial" w:cs="Arial"/>
+                <w:noProof/>
+                <w:webHidden/>
+              </w:rPr>
+            </w:r>
+            <w:r>
+              <w:rPr>
+                <w:rFonts w:ascii="Arial" w:hAnsi="Arial" w:cs="Arial"/>
+                <w:noProof/>
+                <w:webHidden/>
+              </w:rPr>
+              <w:fldChar w:fldCharType="separate"/>
+            </w:r>
+            <w:r>
+              <w:rPr>
+                <w:rFonts w:ascii="Arial" w:hAnsi="Arial" w:cs="Arial"/>
+                <w:noProof/>
+                <w:webHidden/>
+              </w:rPr>
+              <w:t>5</w:t>
+            </w:r>
+            <w:r>
+              <w:rPr>
+                <w:rFonts w:ascii="Arial" w:hAnsi="Arial" w:cs="Arial"/>
+                <w:noProof/>
+                <w:webHidden/>
+              </w:rPr>
+              <w:fldChar w:fldCharType="end"/>
+            </w:r>
+          </w:hyperlink>
+        </w:p>
+        <w:p>
+          <w:r>
+            <w:rPr>
+              <w:rFonts w:ascii="Arial" w:hAnsi="Arial" w:cs="Arial"/>
+              <w:b/>
+              <w:bCs/>
+            </w:rPr>
+            <w:fldChar w:fldCharType="end"/>
+          </w:r>
+        </w:p>
+      </w:sdtContent>
+    </w:sdt>
+    <w:p>
+      <w:pPr>
+        <w:jc w:val="center"/>
+        <w:rPr>
+          <w:rFonts w:ascii="Arial" w:hAnsi="Arial" w:cs="Arial"/>
+          <w:b/>
+          <w:color w:val="000000" w:themeColor="text1"/>
+          <w:sz w:val="32"/>
+          <w:szCs w:val="32"/>
+        </w:rPr>
+      </w:pPr>
+    </w:p>
+    <w:p>
+      <w:pPr>
+        <w:jc w:val="center"/>
+        <w:rPr>
+          <w:rFonts w:ascii="Arial" w:hAnsi="Arial" w:cs="Arial"/>
+          <w:b/>
+          <w:color w:val="000000" w:themeColor="text1"/>
+          <w:sz w:val="32"/>
+          <w:szCs w:val="32"/>
+        </w:rPr>
+      </w:pPr>
+    </w:p>
+    <w:p>
+      <w:pPr>
+        <w:jc w:val="center"/>
+        <w:rPr>
+          <w:rFonts w:ascii="Arial" w:hAnsi="Arial" w:cs="Arial"/>
+          <w:b/>
+          <w:color w:val="000000" w:themeColor="text1"/>
+          <w:sz w:val="32"/>
+          <w:szCs w:val="32"/>
+        </w:rPr>
+      </w:pPr>
+    </w:p>
+    <w:p>
+      <w:pPr>
+        <w:jc w:val="center"/>
+        <w:rPr>
+          <w:rFonts w:ascii="Arial" w:hAnsi="Arial" w:cs="Arial"/>
+          <w:b/>
+          <w:color w:val="000000" w:themeColor="text1"/>
+          <w:sz w:val="32"/>
+          <w:szCs w:val="32"/>
+        </w:rPr>
+      </w:pPr>
+    </w:p>
+    <w:p>
+      <w:pPr>
+        <w:jc w:val="center"/>
+        <w:rPr>
+          <w:rFonts w:ascii="Arial" w:hAnsi="Arial" w:cs="Arial"/>
+          <w:b/>
+          <w:color w:val="000000" w:themeColor="text1"/>
+          <w:sz w:val="32"/>
+          <w:szCs w:val="32"/>
+        </w:rPr>
+      </w:pPr>
+    </w:p>
+    <w:p>
+      <w:pPr>
+        <w:jc w:val="center"/>
+        <w:rPr>
+          <w:rFonts w:ascii="Arial" w:hAnsi="Arial" w:cs="Arial"/>
+          <w:b/>
+          <w:color w:val="000000" w:themeColor="text1"/>
+          <w:sz w:val="32"/>
+          <w:szCs w:val="32"/>
+        </w:rPr>
+      </w:pPr>
+    </w:p>
+    <w:p>
+      <w:pPr>
+        <w:jc w:val="center"/>
+        <w:rPr>
+          <w:rFonts w:ascii="Arial" w:hAnsi="Arial" w:cs="Arial"/>
+          <w:b/>
+          <w:color w:val="000000" w:themeColor="text1"/>
+          <w:sz w:val="32"/>
+          <w:szCs w:val="32"/>
+        </w:rPr>
+      </w:pPr>
+    </w:p>
+    <w:p>
+      <w:pPr>
+        <w:jc w:val="center"/>
+        <w:rPr>
+          <w:rFonts w:ascii="Arial" w:hAnsi="Arial" w:cs="Arial"/>
+          <w:b/>
+          <w:color w:val="000000" w:themeColor="text1"/>
+          <w:sz w:val="32"/>
+          <w:szCs w:val="32"/>
+        </w:rPr>
+      </w:pPr>
+    </w:p>
+    <w:p>
+      <w:pPr>
+        <w:pStyle w:val="Estilo1"/>
+        <w:jc w:val="left"/>
+      </w:pPr>
+    </w:p>
+    <w:p>
+      <w:pPr>
+        <w:pStyle w:val="Estilo1"/>
+        <w:jc w:val="left"/>
+      </w:pPr>
+    </w:p>
+    <w:p>
+      <w:pPr>
+        <w:pStyle w:val="Estilo1"/>
+        <w:jc w:val="left"/>
+      </w:pPr>
+    </w:p>
+    <w:p>
+      <w:pPr>
+        <w:pStyle w:val="Estilo1"/>
+        <w:jc w:val="left"/>
+      </w:pPr>
+    </w:p>
+    <w:p>
+      <w:pPr>
+        <w:pStyle w:val="Estilo1"/>
+        <w:jc w:val="left"/>
+      </w:pPr>
+    </w:p>
+    <w:p>
+      <w:pPr>
+        <w:pStyle w:val="Estilo1"/>
+        <w:jc w:val="left"/>
+      </w:pPr>
+    </w:p>
+    <w:p>
+      <w:pPr>
+        <w:pStyle w:val="Estilo1"/>
+        <w:jc w:val="left"/>
+      </w:pPr>
+      <w:r>
+        <w:rPr>
+          <w:b w:val="0"/>
+          <w:noProof/>
+        </w:rPr>
+        <mc:AlternateContent>
+          <mc:Choice Requires="wps">
+            <w:drawing>
+              <wp:anchor distT="0" distB="0" distL="114300" distR="114300" simplePos="0" relativeHeight="251662336" behindDoc="0" locked="0" layoutInCell="1" allowOverlap="1" wp14:anchorId="69E1783D" wp14:editId="7E8A1347">
+                <wp:simplePos x="0" y="0"/>
+                <wp:positionH relativeFrom="margin">
+                  <wp:align>center</wp:align>
+                </wp:positionH>
+                <wp:positionV relativeFrom="paragraph">
+                  <wp:posOffset>449623</wp:posOffset>
+                </wp:positionV>
+                <wp:extent cx="464949" cy="464949"/>
+                <wp:effectExtent l="0" t="0" r="11430" b="11430"/>
+                <wp:wrapNone/>
+                <wp:docPr id="10" name="Retângulo 10"/>
+                <wp:cNvGraphicFramePr/>
+                <a:graphic xmlns:a="http://schemas.openxmlformats.org/drawingml/2006/main">
+                  <a:graphicData uri="http://schemas.microsoft.com/office/word/2010/wordprocessingShape">
+                    <wps:wsp>
+                      <wps:cNvSpPr/>
+                      <wps:spPr>
+                        <a:xfrm>
+                          <a:off x="0" y="0"/>
+                          <a:ext cx="464949" cy="464949"/>
+                        </a:xfrm>
+                        <a:prstGeom prst="rect">
+                          <a:avLst/>
+                        </a:prstGeom>
+                        <a:solidFill>
+                          <a:schemeClr val="bg1"/>
+                        </a:solidFill>
+                        <a:ln>
+                          <a:solidFill>
+                            <a:schemeClr val="bg1"/>
+                          </a:solidFill>
+                        </a:ln>
+                      </wps:spPr>
+                      <wps:style>
+                        <a:lnRef idx="2">
+                          <a:schemeClr val="accent1">
+                            <a:shade val="50000"/>
+                          </a:schemeClr>
+                        </a:lnRef>
+                        <a:fillRef idx="1">
+                          <a:schemeClr val="accent1"/>
+                        </a:fillRef>
+                        <a:effectRef idx="0">
+                          <a:schemeClr val="accent1"/>
+                        </a:effectRef>
+                        <a:fontRef idx="minor">
+                          <a:schemeClr val="lt1"/>
+                        </a:fontRef>
+                      </wps:style>
+                      <wps:bodyPr rot="0" spcFirstLastPara="0" vertOverflow="overflow" horzOverflow="overflow" vert="horz" wrap="square" lIns="91440" tIns="45720" rIns="91440" bIns="45720" numCol="1" spcCol="0" rtlCol="0" fromWordArt="0" anchor="ctr" anchorCtr="0" forceAA="0" compatLnSpc="1">
+                        <a:prstTxWarp prst="textNoShape">
+                          <a:avLst/>
+                        </a:prstTxWarp>
+                        <a:noAutofit/>
+                      </wps:bodyPr>
+                    </wps:wsp>
+                  </a:graphicData>
+                </a:graphic>
+              </wp:anchor>
+            </w:drawing>
+          </mc:Choice>
+          <mc:Fallback>
+            <w:pict>
+              <v:rect w14:anchorId="07F4C6B2" id="Retângulo 10" o:spid="_x0000_s1026" style="position:absolute;margin-left:0;margin-top:35.4pt;width:36.6pt;height:36.6pt;z-index:251662336;visibility:visible;mso-wrap-style:square;mso-wrap-distance-left:9pt;mso-wrap-distance-top:0;mso-wrap-distance-right:9pt;mso-wrap-distance-bottom:0;mso-position-horizontal:center;mso-position-horizontal-relative:margin;mso-position-vertical:absolute;mso-position-vertical-relative:text;v-text-anchor:middle" o:gfxdata="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" fillcolor="white [3212]" strokecolor="white [3212]" strokeweight="1pt">
+                <w10:wrap anchorx="margin"/>
+              </v:rect>
+            </w:pict>
+          </mc:Fallback>
+        </mc:AlternateContent>
+      </w:r>
+    </w:p>
+    <w:p>
+      <w:pPr>
+        <w:pStyle w:val="Estilo1"/>
+        <w:outlineLvl w:val="0"/>
+        <w:rPr>
+          <w:color w:val="FC7A30"/>
+        </w:rPr>
+      </w:pPr>
+      <w:bookmarkStart w:id="0" w:name="_Toc68350484"/>
+      <w:r>
+        <w:rPr>
+          <w:color w:val="FC7A30"/>
+        </w:rPr>
+        <w:lastRenderedPageBreak/>
+        <w:t>Introdução</w:t>
+      </w:r>
+      <w:bookmarkEnd w:id="0"/>
+    </w:p>
+    <w:p>
+      <w:pPr>
+        <w:jc w:val="both"/>
+        <w:rPr>
+          <w:rFonts w:ascii="Arial" w:hAnsi="Arial" w:cs="Arial"/>
+        </w:rPr>
+      </w:pPr>
+      <w:r>
+        <w:rPr>
+          <w:rFonts w:ascii="Arial" w:hAnsi="Arial" w:cs="Arial"/>
+          <w:color w:val="000000"/>
+        </w:rPr>
+        <w:t>Nesses últimos anos o planeta vem passando por muitas transformações climáticas, uma delas é o aquecimento global,</w:t>
+      </w:r>
+      <w:r>
+        <w:rPr>
+          <w:rFonts w:ascii="Arial" w:hAnsi="Arial" w:cs="Arial"/>
+          <w:color w:val="000000"/>
+        </w:rPr>
+        <w:t xml:space="preserve"> </w:t>
+      </w:r>
+      <w:r>
+        <w:rPr>
+          <w:rFonts w:ascii="Arial" w:hAnsi="Arial" w:cs="Arial"/>
+          <w:color w:val="000000"/>
+        </w:rPr>
+        <w:t>com essa irregularidade um dos setores que está sendo afetado é o da Avicultura, as temperaturas</w:t>
+      </w:r>
+      <w:r>
+        <w:rPr>
+          <w:rFonts w:ascii="Arial" w:hAnsi="Arial" w:cs="Arial"/>
+          <w:color w:val="000000"/>
+        </w:rPr>
+        <w:t xml:space="preserve"> </w:t>
+      </w:r>
+      <w:r>
+        <w:rPr>
+          <w:rFonts w:ascii="Arial" w:hAnsi="Arial" w:cs="Arial"/>
+          <w:color w:val="000000"/>
+        </w:rPr>
+        <w:t>estão ficando elevadas, e com isso um grande número de aves morrem, gerando uma perda econômica.</w:t>
+      </w:r>
+      <w:r>
+        <w:rPr>
+          <w:rFonts w:ascii="Arial" w:hAnsi="Arial" w:cs="Arial"/>
+          <w:color w:val="000000"/>
+        </w:rPr>
+        <w:br/>
+      </w:r>
+      <w:r>
+        <w:rPr>
+          <w:rFonts w:ascii="Arial" w:hAnsi="Arial" w:cs="Arial"/>
+          <w:color w:val="000000"/>
+        </w:rPr>
+        <w:br/>
+      </w:r>
+      <w:r>
+        <w:rPr>
+          <w:rFonts w:ascii="Arial" w:hAnsi="Arial" w:cs="Arial"/>
+        </w:rPr>
+        <w:t>A Tec Chicken tem como objetivo melhorar as decisões no segmento da avicultura, reunir dados que apontem a necessidade de atenção em determinada horas com a granja, auxiliando o granjeiro a ter uma visão ampla do seu negócio e observando o que está acontecendo com as suas aves, tendo um controle de temperatura que ajude a evitar perdas.</w:t>
+      </w:r>
+    </w:p>
+    <w:p>
+      <w:pPr>
+        <w:jc w:val="both"/>
+        <w:rPr>
+          <w:rFonts w:ascii="Arial" w:hAnsi="Arial" w:cs="Arial"/>
+        </w:rPr>
+      </w:pPr>
+    </w:p>
+    <w:p>
+      <w:pPr>
+        <w:pStyle w:val="Estilo1"/>
+        <w:outlineLvl w:val="0"/>
+        <w:rPr>
+          <w:color w:val="FC7A30"/>
+        </w:rPr>
+      </w:pPr>
+      <w:bookmarkStart w:id="1" w:name="_Toc68350318"/>
+      <w:bookmarkStart w:id="2" w:name="_Toc68350485"/>
+      <w:r>
+        <w:rPr>
+          <w:color w:val="FC7A30"/>
+        </w:rPr>
+        <w:t>Aves</w:t>
+      </w:r>
+      <w:bookmarkEnd w:id="1"/>
+      <w:bookmarkEnd w:id="2"/>
+    </w:p>
+    <w:p>
+      <w:pPr>
+        <w:pStyle w:val="Estilo1"/>
+        <w:jc w:val="both"/>
+        <w:rPr>
+          <w:b w:val="0"/>
           <w:bCs/>
-          <w:color w:val="000000" w:themeColor="text1"/>
-          <w:sz w:val="20"/>
-          <w:szCs w:val="20"/>
-        </w:rPr>
-        <w:t>Ant</w:t>
-      </w:r>
-      <w:r>
-        <w:rPr>
-          <w:rFonts w:ascii="Arial" w:hAnsi="Arial" w:cs="Arial"/>
+          <w:sz w:val="22"/>
+          <w:szCs w:val="22"/>
+        </w:rPr>
+      </w:pPr>
+      <w:r>
+        <w:rPr>
+          <w:b w:val="0"/>
           <w:bCs/>
-          <w:color w:val="000000" w:themeColor="text1"/>
-          <w:sz w:val="20"/>
-          <w:szCs w:val="20"/>
-        </w:rPr>
-        <w:t>ô</w:t>
-      </w:r>
-      <w:r>
-        <w:rPr>
-          <w:rFonts w:ascii="Arial" w:hAnsi="Arial" w:cs="Arial"/>
+          <w:sz w:val="22"/>
+          <w:szCs w:val="22"/>
+        </w:rPr>
+        <w:t xml:space="preserve">As aves apresentam a capacidade de manter a temperatura interna constante variando entre 40°C e 43ºC, sendo assim são classificadas como animais homeotermos. A condição ambiental deve ser manejada de maneira que se evitem os efeitos negativos sobre o desempenho produtivo das aves (MACARI; FURLAN, 2001). </w:t>
+      </w:r>
+    </w:p>
+    <w:p>
+      <w:pPr>
+        <w:pStyle w:val="Estilo1"/>
+        <w:jc w:val="both"/>
+        <w:rPr>
+          <w:b w:val="0"/>
           <w:bCs/>
-          <w:color w:val="000000" w:themeColor="text1"/>
-          <w:sz w:val="20"/>
-          <w:szCs w:val="20"/>
-        </w:rPr>
-        <w:t xml:space="preserve">nio Augusto Fonseca Monteiro </w:t>
-      </w:r>
-      <w:r>
-        <w:rPr>
-          <w:rFonts w:ascii="Arial" w:hAnsi="Arial" w:cs="Arial"/>
+          <w:sz w:val="22"/>
+          <w:szCs w:val="22"/>
+        </w:rPr>
+      </w:pPr>
+      <w:r>
+        <w:rPr>
+          <w:b w:val="0"/>
           <w:bCs/>
-          <w:color w:val="000000" w:themeColor="text1"/>
-          <w:sz w:val="20"/>
-          <w:szCs w:val="20"/>
-        </w:rPr>
-        <w:t>–</w:t>
-      </w:r>
-      <w:r>
-        <w:rPr>
-          <w:rFonts w:ascii="Arial" w:hAnsi="Arial" w:cs="Arial"/>
+          <w:sz w:val="22"/>
+          <w:szCs w:val="22"/>
+        </w:rPr>
+        <w:t xml:space="preserve">Temperatura e umidade relativa do ar são as variáveis que mais interferem na criação de aves. Estes fatores, quando estão fora do ideal, levam o animal a ficar fora da sua zona de conforto, podem causar estresse e provocar impactos negativos na produção, no comportamento na sanidade e no bem estar da criação (CASA; RAVELO, 2003). </w:t>
+      </w:r>
+    </w:p>
+    <w:p>
+      <w:pPr>
+        <w:pStyle w:val="Estilo1"/>
+        <w:jc w:val="both"/>
+        <w:rPr>
+          <w:b w:val="0"/>
           <w:bCs/>
-          <w:color w:val="000000" w:themeColor="text1"/>
-          <w:sz w:val="20"/>
-          <w:szCs w:val="20"/>
-        </w:rPr>
-        <w:t xml:space="preserve"> </w:t>
-      </w:r>
-      <w:r>
-        <w:rPr>
-          <w:rFonts w:ascii="Arial" w:hAnsi="Arial" w:cs="Arial"/>
+          <w:sz w:val="22"/>
+          <w:szCs w:val="22"/>
+        </w:rPr>
+      </w:pPr>
+      <w:r>
+        <w:rPr>
+          <w:b w:val="0"/>
           <w:bCs/>
-          <w:color w:val="000000" w:themeColor="text1"/>
-          <w:sz w:val="20"/>
-          <w:szCs w:val="20"/>
-        </w:rPr>
-        <w:t xml:space="preserve">RA </w:t>
-      </w:r>
-      <w:r>
-        <w:rPr>
-          <w:rFonts w:ascii="Arial" w:hAnsi="Arial" w:cs="Arial"/>
-          <w:bCs/>
-          <w:color w:val="000000" w:themeColor="text1"/>
-          <w:sz w:val="20"/>
-          <w:szCs w:val="20"/>
-        </w:rPr>
-        <w:t>01211006</w:t>
-      </w:r>
-    </w:p>
-    <w:p>
-      <w:pPr>
-        <w:pStyle w:val="PargrafodaLista"/>
-        <w:numPr>
-          <w:ilvl w:val="0"/>
-          <w:numId w:val="3"/>
-        </w:numPr>
-        <w:jc w:val="center"/>
-        <w:rPr>
-          <w:rFonts w:ascii="Arial" w:hAnsi="Arial" w:cs="Arial"/>
-          <w:bCs/>
-          <w:color w:val="000000" w:themeColor="text1"/>
-          <w:sz w:val="20"/>
-          <w:szCs w:val="20"/>
-        </w:rPr>
-      </w:pPr>
-      <w:r>
-        <w:rPr>
-          <w:rFonts w:ascii="Arial" w:hAnsi="Arial" w:cs="Arial"/>
-          <w:bCs/>
-          <w:color w:val="000000" w:themeColor="text1"/>
-          <w:sz w:val="20"/>
-          <w:szCs w:val="20"/>
-        </w:rPr>
-        <w:t xml:space="preserve">Brunno Costa Castigrini </w:t>
-      </w:r>
-      <w:r>
-        <w:rPr>
-          <w:rFonts w:ascii="Arial" w:hAnsi="Arial" w:cs="Arial"/>
-          <w:bCs/>
-          <w:color w:val="000000" w:themeColor="text1"/>
-          <w:sz w:val="20"/>
-          <w:szCs w:val="20"/>
-        </w:rPr>
-        <w:t>–</w:t>
-      </w:r>
-      <w:r>
-        <w:rPr>
-          <w:rFonts w:ascii="Arial" w:hAnsi="Arial" w:cs="Arial"/>
-          <w:bCs/>
-          <w:color w:val="000000" w:themeColor="text1"/>
-          <w:sz w:val="20"/>
-          <w:szCs w:val="20"/>
-        </w:rPr>
-        <w:t xml:space="preserve"> </w:t>
-      </w:r>
-      <w:r>
-        <w:rPr>
-          <w:rFonts w:ascii="Arial" w:hAnsi="Arial" w:cs="Arial"/>
-          <w:bCs/>
-          <w:color w:val="000000" w:themeColor="text1"/>
-          <w:sz w:val="20"/>
-          <w:szCs w:val="20"/>
-        </w:rPr>
-        <w:t xml:space="preserve">RA </w:t>
-      </w:r>
-      <w:r>
-        <w:rPr>
-          <w:rFonts w:ascii="Arial" w:hAnsi="Arial" w:cs="Arial"/>
-          <w:bCs/>
-          <w:color w:val="000000" w:themeColor="text1"/>
-          <w:sz w:val="20"/>
-          <w:szCs w:val="20"/>
-        </w:rPr>
-        <w:t xml:space="preserve">01211016                                                                                              Gustavo Quaresma da Costa </w:t>
-      </w:r>
-      <w:r>
-        <w:rPr>
-          <w:rFonts w:ascii="Arial" w:hAnsi="Arial" w:cs="Arial"/>
-          <w:bCs/>
-          <w:color w:val="000000" w:themeColor="text1"/>
-          <w:sz w:val="20"/>
-          <w:szCs w:val="20"/>
-        </w:rPr>
-        <w:t>–</w:t>
-      </w:r>
-      <w:r>
-        <w:rPr>
-          <w:rFonts w:ascii="Arial" w:hAnsi="Arial" w:cs="Arial"/>
-          <w:bCs/>
-          <w:color w:val="000000" w:themeColor="text1"/>
-          <w:sz w:val="20"/>
-          <w:szCs w:val="20"/>
-        </w:rPr>
-        <w:t xml:space="preserve"> </w:t>
-      </w:r>
-      <w:r>
-        <w:rPr>
-          <w:rFonts w:ascii="Arial" w:hAnsi="Arial" w:cs="Arial"/>
-          <w:bCs/>
-          <w:color w:val="000000" w:themeColor="text1"/>
-          <w:sz w:val="20"/>
-          <w:szCs w:val="20"/>
-        </w:rPr>
-        <w:t>RA</w:t>
-      </w:r>
-      <w:r>
-        <w:rPr>
-          <w:rFonts w:ascii="Arial" w:hAnsi="Arial" w:cs="Arial"/>
-          <w:bCs/>
-          <w:color w:val="000000" w:themeColor="text1"/>
-          <w:sz w:val="20"/>
-          <w:szCs w:val="20"/>
-        </w:rPr>
-        <w:t xml:space="preserve"> 01211055</w:t>
-      </w:r>
-    </w:p>
-    <w:p>
-      <w:pPr>
-        <w:pStyle w:val="PargrafodaLista"/>
-        <w:numPr>
-          <w:ilvl w:val="0"/>
-          <w:numId w:val="3"/>
-        </w:numPr>
-        <w:jc w:val="center"/>
-        <w:rPr>
-          <w:rFonts w:ascii="Arial" w:hAnsi="Arial" w:cs="Arial"/>
-          <w:bCs/>
-          <w:color w:val="000000" w:themeColor="text1"/>
-          <w:sz w:val="20"/>
-          <w:szCs w:val="20"/>
-        </w:rPr>
-      </w:pPr>
-      <w:r>
-        <w:rPr>
-          <w:rFonts w:ascii="Arial" w:hAnsi="Arial" w:cs="Arial"/>
-          <w:bCs/>
-          <w:color w:val="000000" w:themeColor="text1"/>
-          <w:sz w:val="20"/>
-          <w:szCs w:val="20"/>
-        </w:rPr>
-        <w:t xml:space="preserve">Luiz Henrique Oliveira Nardi </w:t>
-      </w:r>
-      <w:r>
-        <w:rPr>
-          <w:rFonts w:ascii="Arial" w:hAnsi="Arial" w:cs="Arial"/>
-          <w:bCs/>
-          <w:color w:val="000000" w:themeColor="text1"/>
-          <w:sz w:val="20"/>
-          <w:szCs w:val="20"/>
-        </w:rPr>
-        <w:t>–</w:t>
-      </w:r>
-      <w:r>
-        <w:rPr>
-          <w:rFonts w:ascii="Arial" w:hAnsi="Arial" w:cs="Arial"/>
-          <w:bCs/>
-          <w:color w:val="000000" w:themeColor="text1"/>
-          <w:sz w:val="20"/>
-          <w:szCs w:val="20"/>
-        </w:rPr>
-        <w:t xml:space="preserve"> </w:t>
-      </w:r>
-      <w:r>
-        <w:rPr>
-          <w:rFonts w:ascii="Arial" w:hAnsi="Arial" w:cs="Arial"/>
-          <w:bCs/>
-          <w:color w:val="000000" w:themeColor="text1"/>
-          <w:sz w:val="20"/>
-          <w:szCs w:val="20"/>
-        </w:rPr>
-        <w:t xml:space="preserve">RA </w:t>
-      </w:r>
-      <w:r>
-        <w:rPr>
-          <w:rFonts w:ascii="Arial" w:hAnsi="Arial" w:cs="Arial"/>
-          <w:bCs/>
-          <w:color w:val="000000" w:themeColor="text1"/>
-          <w:sz w:val="20"/>
-          <w:szCs w:val="20"/>
-        </w:rPr>
-        <w:t>01211089</w:t>
-      </w:r>
-    </w:p>
-    <w:p>
-      <w:pPr>
-        <w:pStyle w:val="PargrafodaLista"/>
-        <w:numPr>
-          <w:ilvl w:val="0"/>
-          <w:numId w:val="3"/>
-        </w:numPr>
-        <w:jc w:val="center"/>
-        <w:rPr>
-          <w:rFonts w:ascii="Arial" w:eastAsia="Times New Roman" w:hAnsi="Arial" w:cs="Arial"/>
-          <w:bCs/>
-          <w:color w:val="000000" w:themeColor="text1"/>
-          <w:shd w:val="clear" w:color="auto" w:fill="F5F5F5"/>
-          <w:lang w:eastAsia="pt-BR"/>
-        </w:rPr>
-      </w:pPr>
-      <w:r>
-        <w:rPr>
-          <w:rFonts w:ascii="Arial" w:hAnsi="Arial" w:cs="Arial"/>
-          <w:bCs/>
-          <w:color w:val="000000" w:themeColor="text1"/>
-          <w:sz w:val="20"/>
-          <w:szCs w:val="20"/>
-        </w:rPr>
-        <w:t xml:space="preserve">Vitória da Silva Eleutério Pinto </w:t>
-      </w:r>
-      <w:r>
-        <w:rPr>
-          <w:rFonts w:ascii="Arial" w:hAnsi="Arial" w:cs="Arial"/>
-          <w:bCs/>
-          <w:color w:val="000000" w:themeColor="text1"/>
-          <w:sz w:val="20"/>
-          <w:szCs w:val="20"/>
-        </w:rPr>
-        <w:t>–</w:t>
-      </w:r>
-      <w:r>
-        <w:rPr>
-          <w:rFonts w:ascii="Arial" w:hAnsi="Arial" w:cs="Arial"/>
-          <w:bCs/>
-          <w:color w:val="000000" w:themeColor="text1"/>
-          <w:sz w:val="20"/>
-          <w:szCs w:val="20"/>
-        </w:rPr>
-        <w:t xml:space="preserve"> </w:t>
-      </w:r>
-      <w:r>
-        <w:rPr>
-          <w:rFonts w:ascii="Arial" w:hAnsi="Arial" w:cs="Arial"/>
-          <w:bCs/>
-          <w:color w:val="000000" w:themeColor="text1"/>
-          <w:sz w:val="20"/>
-          <w:szCs w:val="20"/>
-        </w:rPr>
-        <w:t xml:space="preserve">RA </w:t>
-      </w:r>
-      <w:r>
-        <w:rPr>
-          <w:rFonts w:ascii="Arial" w:hAnsi="Arial" w:cs="Arial"/>
-          <w:bCs/>
-          <w:color w:val="000000" w:themeColor="text1"/>
-          <w:sz w:val="20"/>
-          <w:szCs w:val="20"/>
-        </w:rPr>
-        <w:t>01211131</w:t>
-      </w:r>
-    </w:p>
-    <w:p>
-      <w:pPr>
-        <w:pStyle w:val="PargrafodaLista"/>
-        <w:jc w:val="both"/>
-        <w:rPr>
-          <w:rFonts w:ascii="Arial" w:eastAsia="Times New Roman" w:hAnsi="Arial" w:cs="Arial"/>
-          <w:bCs/>
-          <w:color w:val="000000" w:themeColor="text1"/>
-          <w:shd w:val="clear" w:color="auto" w:fill="F5F5F5"/>
-          <w:lang w:eastAsia="pt-BR"/>
-        </w:rPr>
-      </w:pPr>
-    </w:p>
-    <w:p>
-      <w:pPr>
-        <w:jc w:val="both"/>
-        <w:rPr>
-          <w:rFonts w:ascii="Arial" w:hAnsi="Arial" w:cs="Arial"/>
-        </w:rPr>
-      </w:pPr>
-      <w:r>
-        <w:rPr>
-          <w:rFonts w:ascii="Arial" w:hAnsi="Arial" w:cs="Arial"/>
-          <w:color w:val="000000"/>
-        </w:rPr>
-        <w:t>Nesses últimos anos o planeta vem passando por muitas transformações climáticas, uma delas é o aquecimento global,</w:t>
-      </w:r>
-      <w:r>
-        <w:rPr>
-          <w:rFonts w:ascii="Arial" w:hAnsi="Arial" w:cs="Arial"/>
-          <w:color w:val="000000"/>
-        </w:rPr>
-        <w:t xml:space="preserve"> </w:t>
-      </w:r>
-      <w:r>
-        <w:rPr>
-          <w:rFonts w:ascii="Arial" w:hAnsi="Arial" w:cs="Arial"/>
-          <w:color w:val="000000"/>
-        </w:rPr>
-        <w:t>com essa irregularidade um dos setores que está sendo afetado é o da Avicultura, as temperaturas</w:t>
-      </w:r>
-      <w:r>
-        <w:rPr>
-          <w:rFonts w:ascii="Arial" w:hAnsi="Arial" w:cs="Arial"/>
-          <w:color w:val="000000"/>
-        </w:rPr>
-        <w:t xml:space="preserve"> </w:t>
-      </w:r>
-      <w:r>
-        <w:rPr>
-          <w:rFonts w:ascii="Arial" w:hAnsi="Arial" w:cs="Arial"/>
-          <w:color w:val="000000"/>
-        </w:rPr>
-        <w:t xml:space="preserve">estão ficando elevadas, e com isso um grande número de aves morrem, gerando uma perda </w:t>
-      </w:r>
-      <w:r>
-        <w:rPr>
-          <w:rFonts w:ascii="Arial" w:hAnsi="Arial" w:cs="Arial"/>
-          <w:color w:val="000000"/>
-        </w:rPr>
-        <w:t>econômica</w:t>
-      </w:r>
-      <w:r>
-        <w:rPr>
-          <w:rFonts w:ascii="Arial" w:hAnsi="Arial" w:cs="Arial"/>
-          <w:color w:val="000000"/>
-        </w:rPr>
-        <w:t>.</w:t>
-      </w:r>
-      <w:r>
-        <w:rPr>
-          <w:rFonts w:ascii="Arial" w:hAnsi="Arial" w:cs="Arial"/>
-          <w:color w:val="000000"/>
-        </w:rPr>
-        <w:br/>
-      </w:r>
-      <w:r>
-        <w:rPr>
-          <w:rFonts w:ascii="Arial" w:hAnsi="Arial" w:cs="Arial"/>
-          <w:color w:val="000000"/>
-        </w:rPr>
-        <w:br/>
-      </w:r>
-      <w:r>
-        <w:rPr>
-          <w:rFonts w:ascii="Arial" w:hAnsi="Arial" w:cs="Arial"/>
-        </w:rPr>
-        <w:t>A Tec Chicken tem como objetivo melhorar as decisões no segmento da avicultura, reunir dados</w:t>
-      </w:r>
-      <w:r>
-        <w:rPr>
-          <w:rFonts w:ascii="Arial" w:hAnsi="Arial" w:cs="Arial"/>
-        </w:rPr>
-        <w:t xml:space="preserve"> </w:t>
-      </w:r>
-      <w:r>
-        <w:rPr>
-          <w:rFonts w:ascii="Arial" w:hAnsi="Arial" w:cs="Arial"/>
-        </w:rPr>
-        <w:t>que apontem a necessidade de atenção em determinada horas com a granja, auxiliando o granjeiro</w:t>
-      </w:r>
-      <w:r>
-        <w:rPr>
-          <w:rFonts w:ascii="Arial" w:hAnsi="Arial" w:cs="Arial"/>
-        </w:rPr>
-        <w:t xml:space="preserve"> </w:t>
-      </w:r>
-      <w:r>
-        <w:rPr>
-          <w:rFonts w:ascii="Arial" w:hAnsi="Arial" w:cs="Arial"/>
-        </w:rPr>
-        <w:t>a ter uma visão ampla do seu negócio e observando o que está acontecendo com as suas</w:t>
-      </w:r>
-      <w:r>
-        <w:rPr>
-          <w:rFonts w:ascii="Arial" w:hAnsi="Arial" w:cs="Arial"/>
-        </w:rPr>
-        <w:t xml:space="preserve"> </w:t>
-      </w:r>
-      <w:r>
-        <w:rPr>
-          <w:rFonts w:ascii="Arial" w:hAnsi="Arial" w:cs="Arial"/>
-        </w:rPr>
-        <w:t>aves,</w:t>
-      </w:r>
-      <w:r>
-        <w:rPr>
-          <w:rFonts w:ascii="Arial" w:hAnsi="Arial" w:cs="Arial"/>
-        </w:rPr>
-        <w:t xml:space="preserve"> </w:t>
-      </w:r>
-      <w:r>
-        <w:rPr>
-          <w:rFonts w:ascii="Arial" w:hAnsi="Arial" w:cs="Arial"/>
-        </w:rPr>
-        <w:t>tendo um controle de temperatura que ajude a evitar perdas.</w:t>
-      </w:r>
-    </w:p>
-    <w:p>
-      <w:pPr>
-        <w:jc w:val="both"/>
-        <w:rPr>
-          <w:rFonts w:ascii="Arial" w:hAnsi="Arial" w:cs="Arial"/>
-          <w:color w:val="000000" w:themeColor="text1"/>
-        </w:rPr>
-      </w:pPr>
-      <w:r>
-        <w:rPr>
-          <w:rFonts w:ascii="Arial" w:hAnsi="Arial" w:cs="Arial"/>
-        </w:rPr>
-        <w:t>Para que não haja um superaquecimento com a máquina foram criadas maneiras para manter o bom funcionamento</w:t>
-      </w:r>
-      <w:r>
-        <w:rPr>
-          <w:rFonts w:ascii="Arial" w:hAnsi="Arial" w:cs="Arial"/>
-        </w:rPr>
-        <w:t>, com isso,</w:t>
-      </w:r>
-      <w:r>
-        <w:rPr>
-          <w:rFonts w:ascii="Arial" w:hAnsi="Arial" w:cs="Arial"/>
-        </w:rPr>
-        <w:t xml:space="preserve"> </w:t>
-      </w:r>
-      <w:r>
-        <w:rPr>
-          <w:rFonts w:ascii="Arial" w:hAnsi="Arial" w:cs="Arial"/>
-        </w:rPr>
-        <w:t>a norma TIA 942</w:t>
-      </w:r>
-      <w:r>
-        <w:rPr>
-          <w:rFonts w:ascii="Arial" w:hAnsi="Arial" w:cs="Arial"/>
-        </w:rPr>
-        <w:t xml:space="preserve"> foi criada </w:t>
-      </w:r>
-      <w:r>
-        <w:rPr>
-          <w:rFonts w:ascii="Arial" w:hAnsi="Arial" w:cs="Arial"/>
-        </w:rPr>
-        <w:t xml:space="preserve"> </w:t>
-      </w:r>
-      <w:r>
-        <w:rPr>
-          <w:rFonts w:ascii="Arial" w:hAnsi="Arial" w:cs="Arial"/>
-        </w:rPr>
-        <w:t>co</w:t>
-      </w:r>
-      <w:r>
-        <w:rPr>
-          <w:rFonts w:ascii="Arial" w:hAnsi="Arial" w:cs="Arial"/>
-        </w:rPr>
-        <w:t>m o objetivo de descrever a infraestrutura necessária para esses datacenters, inclusive a faixa de temperatura ideal para um bom funcionamento dos equipamentos – entre 20ºC a 25ºC –</w:t>
-      </w:r>
-      <w:r>
-        <w:rPr>
-          <w:rFonts w:ascii="Arial" w:hAnsi="Arial" w:cs="Arial"/>
-        </w:rPr>
-        <w:t xml:space="preserve"> para confiabilidade se caso houver uma falha no ar condicionado,</w:t>
-      </w:r>
-      <w:r>
-        <w:rPr>
-          <w:rFonts w:ascii="Arial" w:hAnsi="Arial" w:cs="Arial"/>
-        </w:rPr>
-        <w:t xml:space="preserve"> mas em alguns casos, os fabricantes informam a temperatura </w:t>
-      </w:r>
-      <w:r>
-        <w:rPr>
-          <w:rFonts w:ascii="Arial" w:hAnsi="Arial" w:cs="Arial"/>
-          <w:color w:val="000000" w:themeColor="text1"/>
-        </w:rPr>
-        <w:t xml:space="preserve">adequada de operação, assim como a HP (22ºC), a IBM (22ºC) e a Dell (23ºC). Porém a </w:t>
-      </w:r>
-      <w:r>
-        <w:rPr>
-          <w:rFonts w:ascii="Arial" w:hAnsi="Arial" w:cs="Arial"/>
-          <w:color w:val="000000" w:themeColor="text1"/>
-        </w:rPr>
-        <w:t>A</w:t>
-      </w:r>
-      <w:r>
-        <w:rPr>
-          <w:rFonts w:ascii="Arial" w:hAnsi="Arial" w:cs="Arial"/>
-          <w:color w:val="000000" w:themeColor="text1"/>
-        </w:rPr>
-        <w:t>SHRAE (Sociedade Americana de Engenheiros de Temperatura, Refrigeração e Condicionamento de Ar)</w:t>
-      </w:r>
-      <w:r>
-        <w:rPr>
-          <w:rFonts w:ascii="Arial" w:hAnsi="Arial" w:cs="Arial"/>
-          <w:color w:val="000000" w:themeColor="text1"/>
-        </w:rPr>
-        <w:t xml:space="preserve"> possui uma faixa de atuação entre 25ºC a 27ºC</w:t>
-      </w:r>
-      <w:r>
-        <w:rPr>
-          <w:rFonts w:ascii="Arial" w:hAnsi="Arial" w:cs="Arial"/>
-          <w:color w:val="000000" w:themeColor="text1"/>
-        </w:rPr>
-        <w:t xml:space="preserve"> como temperatura ideal</w:t>
-      </w:r>
-      <w:r>
-        <w:rPr>
-          <w:rFonts w:ascii="Arial" w:hAnsi="Arial" w:cs="Arial"/>
-          <w:color w:val="000000" w:themeColor="text1"/>
-        </w:rPr>
-        <w:t xml:space="preserve"> e ressalta que cada datacenter possui suas próprias </w:t>
-      </w:r>
-      <w:r>
-        <w:rPr>
-          <w:rFonts w:ascii="Arial" w:hAnsi="Arial" w:cs="Arial"/>
-          <w:color w:val="000000" w:themeColor="text1"/>
-        </w:rPr>
-        <w:t>necessidades,</w:t>
-      </w:r>
-      <w:r>
-        <w:rPr>
-          <w:rFonts w:ascii="Arial" w:hAnsi="Arial" w:cs="Arial"/>
-          <w:color w:val="000000" w:themeColor="text1"/>
-        </w:rPr>
-        <w:t xml:space="preserve"> mas além disso, ela recomenda que não seja abaixo e nem acima da faixa de 18ºC a 27ºC, com a umidade relativa do ar entre 40 e 55%.</w:t>
+          <w:sz w:val="22"/>
+          <w:szCs w:val="22"/>
+        </w:rPr>
+        <w:t>Para manter a temperatura corporal, em ambientes com temperaturas muito elevadas ou muito baixas, pode ocorrer uma queda ou aumento do consumo de alimento, aumento do número de mortes por prostração, gastos excessivos de energia para manter-se na zona de conforto térmico e outros impactos que causam queda na produtividade dos animais. No caso das galinhas poedeiras, destinadas à produção de ovos, fatores como condições de manejo, instalações, nutrição e ambiente podem afetar o desempenho das aves e ainda afetar a qualidade do ovo. Altas temperaturas, além de provocarem redução no desempenho das aves, induzem a uma hiperventilação dos pulmões durante a respiração, com perda excessiva de dióxido de carbono do sangue, fator importante na formação do carbonato de cálcio para a casca do ovo MOLINA, (1992).</w:t>
       </w:r>
     </w:p>
     <w:p>
@@ -648,13 +1557,6 @@
           <w:color w:val="000000" w:themeColor="text1"/>
         </w:rPr>
       </w:pPr>
-      <w:r>
-        <w:rPr>
-          <w:rFonts w:ascii="Arial" w:hAnsi="Arial" w:cs="Arial"/>
-          <w:color w:val="000000" w:themeColor="text1"/>
-        </w:rPr>
-        <w:t>Os maiores players do setor como Google, Microsoft, HP e Intel estão utilizando temperaturas “altas” - nada fora do recomendável – com o intuito de economizarem capital em consumo de energia. Com isso, para se aumentar a temperatura sem causar danos aos equipamentos, é necessário que seja feito o uso de equipamentos e estratégias técnicas.</w:t>
-      </w:r>
     </w:p>
     <w:p>
       <w:pPr>
@@ -667,13 +1569,6 @@
           <w:color w:val="000000" w:themeColor="text1"/>
         </w:rPr>
       </w:pPr>
-      <w:r>
-        <w:rPr>
-          <w:rFonts w:ascii="Arial" w:hAnsi="Arial" w:cs="Arial"/>
-          <w:color w:val="000000" w:themeColor="text1"/>
-        </w:rPr>
-        <w:t xml:space="preserve">Deve ficar atento á umidade também, o ambiente do datacenter, com muita umidade pode ocorrer condensação (podendo prejudicar os equipamentos ou até mesmo causar um acidente) e com pouca umidade, a eletricidade estática pode ocorrer. É recomendável manter os níveis de umidade relativa entre 45% e 55% é recomendado. </w:t>
-      </w:r>
     </w:p>
     <w:p>
       <w:pPr>
@@ -686,48 +1581,6 @@
           <w:color w:val="000000" w:themeColor="text1"/>
         </w:rPr>
       </w:pPr>
-      <w:r>
-        <w:rPr>
-          <w:rFonts w:ascii="Arial" w:hAnsi="Arial" w:cs="Arial"/>
-          <w:color w:val="000000" w:themeColor="text1"/>
-        </w:rPr>
-        <w:t>Assim foi estabelecido</w:t>
-      </w:r>
-      <w:r>
-        <w:rPr>
-          <w:rFonts w:ascii="Arial" w:hAnsi="Arial" w:cs="Arial"/>
-          <w:color w:val="000000" w:themeColor="text1"/>
-        </w:rPr>
-        <w:t xml:space="preserve"> ao nosso projeto,</w:t>
-      </w:r>
-      <w:r>
-        <w:rPr>
-          <w:rFonts w:ascii="Arial" w:hAnsi="Arial" w:cs="Arial"/>
-          <w:color w:val="000000" w:themeColor="text1"/>
-        </w:rPr>
-        <w:t xml:space="preserve"> uma faixa de temperatura ideal </w:t>
-      </w:r>
-      <w:r>
-        <w:rPr>
-          <w:rFonts w:ascii="Arial" w:hAnsi="Arial" w:cs="Arial"/>
-          <w:color w:val="000000" w:themeColor="text1"/>
-        </w:rPr>
-        <w:t>(20ºC a 27) na cor verde para notificar, uma temperatura de alerta (28ºC) na cor amarela, uma temperatura de emergência (2</w:t>
-      </w:r>
-      <w:r>
-        <w:rPr>
-          <w:rFonts w:ascii="Arial" w:hAnsi="Arial" w:cs="Arial"/>
-          <w:color w:val="000000" w:themeColor="text1"/>
-        </w:rPr>
-        <w:t>9</w:t>
-      </w:r>
-      <w:r>
-        <w:rPr>
-          <w:rFonts w:ascii="Arial" w:hAnsi="Arial" w:cs="Arial"/>
-          <w:color w:val="000000" w:themeColor="text1"/>
-        </w:rPr>
-        <w:t>ºC) na cor laranja e uma temperatura critica (30ºC ~) na cor vermelha.</w:t>
-      </w:r>
     </w:p>
     <w:p>
       <w:pPr>
@@ -752,13 +1605,6 @@
           <w:color w:val="000000" w:themeColor="text1"/>
         </w:rPr>
       </w:pPr>
-      <w:r>
-        <w:rPr>
-          <w:rFonts w:ascii="Arial" w:hAnsi="Arial" w:cs="Arial"/>
-          <w:color w:val="000000" w:themeColor="text1"/>
-        </w:rPr>
-        <w:t>Assim como se pode observar abaixo:</w:t>
-      </w:r>
     </w:p>
     <w:p>
       <w:pPr>
@@ -771,16 +1617,290 @@
           <w:color w:val="000000" w:themeColor="text1"/>
         </w:rPr>
       </w:pPr>
+    </w:p>
+    <w:p>
+      <w:pPr>
+        <w:shd w:val="clear" w:color="auto" w:fill="FFFFFF"/>
+        <w:spacing w:line="240" w:lineRule="auto"/>
+        <w:jc w:val="both"/>
+        <w:textAlignment w:val="baseline"/>
+        <w:rPr>
+          <w:rFonts w:ascii="Arial" w:hAnsi="Arial" w:cs="Arial"/>
+          <w:color w:val="000000" w:themeColor="text1"/>
+        </w:rPr>
+      </w:pPr>
+    </w:p>
+    <w:p>
+      <w:pPr>
+        <w:shd w:val="clear" w:color="auto" w:fill="FFFFFF"/>
+        <w:spacing w:line="240" w:lineRule="auto"/>
+        <w:jc w:val="both"/>
+        <w:textAlignment w:val="baseline"/>
+        <w:rPr>
+          <w:rFonts w:ascii="Arial" w:hAnsi="Arial" w:cs="Arial"/>
+          <w:color w:val="000000" w:themeColor="text1"/>
+        </w:rPr>
+      </w:pPr>
+    </w:p>
+    <w:p>
+      <w:pPr>
+        <w:shd w:val="clear" w:color="auto" w:fill="FFFFFF"/>
+        <w:spacing w:line="240" w:lineRule="auto"/>
+        <w:jc w:val="both"/>
+        <w:textAlignment w:val="baseline"/>
+        <w:rPr>
+          <w:rFonts w:ascii="Arial" w:hAnsi="Arial" w:cs="Arial"/>
+          <w:color w:val="000000" w:themeColor="text1"/>
+        </w:rPr>
+      </w:pPr>
+    </w:p>
+    <w:p>
+      <w:pPr>
+        <w:pStyle w:val="Estilo1"/>
+        <w:outlineLvl w:val="0"/>
+        <w:rPr>
+          <w:color w:val="FC7A30"/>
+        </w:rPr>
+      </w:pPr>
+      <w:bookmarkStart w:id="3" w:name="_Toc68346582"/>
+      <w:bookmarkStart w:id="4" w:name="_Toc68350320"/>
+      <w:bookmarkStart w:id="5" w:name="_Toc68350486"/>
+      <w:r>
+        <w:rPr>
+          <w:color w:val="FC7A30"/>
+        </w:rPr>
+        <w:lastRenderedPageBreak/>
+        <w:t>Temperatura</w:t>
+      </w:r>
+      <w:bookmarkEnd w:id="4"/>
+      <w:bookmarkEnd w:id="5"/>
+      <w:r>
+        <w:rPr>
+          <w:color w:val="FC7A30"/>
+        </w:rPr>
+        <w:t xml:space="preserve"> </w:t>
+      </w:r>
+      <w:bookmarkEnd w:id="3"/>
+    </w:p>
+    <w:p>
+      <w:pPr>
+        <w:shd w:val="clear" w:color="auto" w:fill="FFFFFF"/>
+        <w:spacing w:line="240" w:lineRule="auto"/>
+        <w:jc w:val="both"/>
+        <w:textAlignment w:val="baseline"/>
+        <w:rPr>
+          <w:rFonts w:ascii="Arial" w:hAnsi="Arial" w:cs="Arial"/>
+          <w:color w:val="000000" w:themeColor="text1"/>
+        </w:rPr>
+      </w:pPr>
+      <w:r>
+        <w:rPr>
+          <w:rFonts w:ascii="Arial" w:hAnsi="Arial" w:cs="Arial"/>
+          <w:color w:val="000000" w:themeColor="text1"/>
+        </w:rPr>
+        <w:t>No projeto foi estabelecido</w:t>
+      </w:r>
+      <w:r>
+        <w:rPr>
+          <w:rFonts w:ascii="Arial" w:hAnsi="Arial" w:cs="Arial"/>
+          <w:color w:val="000000" w:themeColor="text1"/>
+        </w:rPr>
+        <w:t xml:space="preserve"> uma faixa de temperatura ideal </w:t>
+      </w:r>
+      <w:r>
+        <w:rPr>
+          <w:rFonts w:ascii="Arial" w:hAnsi="Arial" w:cs="Arial"/>
+          <w:color w:val="000000" w:themeColor="text1"/>
+        </w:rPr>
+        <w:t xml:space="preserve">em torno de </w:t>
+      </w:r>
+      <w:r>
+        <w:rPr>
+          <w:rFonts w:ascii="Arial" w:hAnsi="Arial" w:cs="Arial"/>
+          <w:color w:val="000000" w:themeColor="text1"/>
+          <w:highlight w:val="yellow"/>
+        </w:rPr>
+        <w:t>(2</w:t>
+      </w:r>
+      <w:r>
+        <w:rPr>
+          <w:rFonts w:ascii="Arial" w:hAnsi="Arial" w:cs="Arial"/>
+          <w:color w:val="000000" w:themeColor="text1"/>
+          <w:highlight w:val="yellow"/>
+        </w:rPr>
+        <w:t>1</w:t>
+      </w:r>
+      <w:r>
+        <w:rPr>
+          <w:rFonts w:ascii="Arial" w:hAnsi="Arial" w:cs="Arial"/>
+          <w:color w:val="000000" w:themeColor="text1"/>
+          <w:highlight w:val="yellow"/>
+        </w:rPr>
+        <w:t>ºC a 2</w:t>
+      </w:r>
+      <w:r>
+        <w:rPr>
+          <w:rFonts w:ascii="Arial" w:hAnsi="Arial" w:cs="Arial"/>
+          <w:color w:val="000000" w:themeColor="text1"/>
+          <w:highlight w:val="yellow"/>
+        </w:rPr>
+        <w:t>3ºC</w:t>
+      </w:r>
+      <w:r>
+        <w:rPr>
+          <w:rFonts w:ascii="Arial" w:hAnsi="Arial" w:cs="Arial"/>
+          <w:color w:val="000000" w:themeColor="text1"/>
+          <w:highlight w:val="yellow"/>
+        </w:rPr>
+        <w:t>)</w:t>
+      </w:r>
+      <w:r>
+        <w:rPr>
+          <w:rFonts w:ascii="Arial" w:hAnsi="Arial" w:cs="Arial"/>
+          <w:color w:val="000000" w:themeColor="text1"/>
+        </w:rPr>
+        <w:t xml:space="preserve"> na cor verde para notificar, uma temperatura de alerta </w:t>
+      </w:r>
+      <w:r>
+        <w:rPr>
+          <w:rFonts w:ascii="Arial" w:hAnsi="Arial" w:cs="Arial"/>
+          <w:color w:val="000000" w:themeColor="text1"/>
+          <w:highlight w:val="yellow"/>
+        </w:rPr>
+        <w:t>(</w:t>
+      </w:r>
+      <w:r>
+        <w:rPr>
+          <w:rFonts w:ascii="Arial" w:hAnsi="Arial" w:cs="Arial"/>
+          <w:color w:val="000000" w:themeColor="text1"/>
+          <w:highlight w:val="yellow"/>
+        </w:rPr>
+        <w:t xml:space="preserve">16ºC e </w:t>
+      </w:r>
+      <w:r>
+        <w:rPr>
+          <w:rFonts w:ascii="Arial" w:hAnsi="Arial" w:cs="Arial"/>
+          <w:color w:val="000000" w:themeColor="text1"/>
+          <w:highlight w:val="yellow"/>
+        </w:rPr>
+        <w:t>28ºC)</w:t>
+      </w:r>
+      <w:r>
+        <w:rPr>
+          <w:rFonts w:ascii="Arial" w:hAnsi="Arial" w:cs="Arial"/>
+          <w:color w:val="000000" w:themeColor="text1"/>
+          <w:highlight w:val="yellow"/>
+        </w:rPr>
+        <w:t>,</w:t>
+      </w:r>
+      <w:r>
+        <w:rPr>
+          <w:rFonts w:ascii="Arial" w:hAnsi="Arial" w:cs="Arial"/>
+          <w:color w:val="000000" w:themeColor="text1"/>
+        </w:rPr>
+        <w:t xml:space="preserve"> na cor </w:t>
+      </w:r>
+      <w:r>
+        <w:rPr>
+          <w:rFonts w:ascii="Arial" w:hAnsi="Arial" w:cs="Arial"/>
+          <w:color w:val="000000" w:themeColor="text1"/>
+        </w:rPr>
+        <w:t>laranja</w:t>
+      </w:r>
+      <w:r>
+        <w:rPr>
+          <w:rFonts w:ascii="Arial" w:hAnsi="Arial" w:cs="Arial"/>
+          <w:color w:val="000000" w:themeColor="text1"/>
+        </w:rPr>
+        <w:t>,</w:t>
+      </w:r>
+      <w:r>
+        <w:rPr>
+          <w:rFonts w:ascii="Arial" w:hAnsi="Arial" w:cs="Arial"/>
+          <w:color w:val="000000" w:themeColor="text1"/>
+        </w:rPr>
+        <w:t xml:space="preserve"> uma temperatura de emergência</w:t>
+      </w:r>
+      <w:r>
+        <w:rPr>
+          <w:rFonts w:ascii="Arial" w:hAnsi="Arial" w:cs="Arial"/>
+          <w:color w:val="000000" w:themeColor="text1"/>
+        </w:rPr>
+        <w:t>/</w:t>
+      </w:r>
+      <w:r>
+        <w:rPr>
+          <w:rFonts w:ascii="Arial" w:hAnsi="Arial" w:cs="Arial"/>
+          <w:color w:val="000000" w:themeColor="text1"/>
+        </w:rPr>
+        <w:t xml:space="preserve">critica </w:t>
+      </w:r>
+      <w:r>
+        <w:rPr>
+          <w:rFonts w:ascii="Arial" w:hAnsi="Arial" w:cs="Arial"/>
+          <w:color w:val="000000" w:themeColor="text1"/>
+          <w:highlight w:val="yellow"/>
+        </w:rPr>
+        <w:t>(30ºC ~)</w:t>
+      </w:r>
+      <w:r>
+        <w:rPr>
+          <w:rFonts w:ascii="Arial" w:hAnsi="Arial" w:cs="Arial"/>
+          <w:color w:val="000000" w:themeColor="text1"/>
+        </w:rPr>
+        <w:t xml:space="preserve"> na cor vermelha.</w:t>
+      </w:r>
+    </w:p>
+    <w:p>
+      <w:pPr>
+        <w:shd w:val="clear" w:color="auto" w:fill="FFFFFF"/>
+        <w:spacing w:line="240" w:lineRule="auto"/>
+        <w:jc w:val="both"/>
+        <w:textAlignment w:val="baseline"/>
+        <w:rPr>
+          <w:rFonts w:ascii="Arial" w:hAnsi="Arial" w:cs="Arial"/>
+          <w:color w:val="000000" w:themeColor="text1"/>
+        </w:rPr>
+      </w:pPr>
+    </w:p>
+    <w:p>
+      <w:pPr>
+        <w:shd w:val="clear" w:color="auto" w:fill="FFFFFF"/>
+        <w:spacing w:line="240" w:lineRule="auto"/>
+        <w:jc w:val="both"/>
+        <w:textAlignment w:val="baseline"/>
+        <w:rPr>
+          <w:rFonts w:ascii="Arial" w:hAnsi="Arial" w:cs="Arial"/>
+          <w:color w:val="000000" w:themeColor="text1"/>
+        </w:rPr>
+      </w:pPr>
+      <w:r>
+        <w:rPr>
+          <w:rFonts w:ascii="Arial" w:hAnsi="Arial" w:cs="Arial"/>
+          <w:color w:val="000000" w:themeColor="text1"/>
+        </w:rPr>
+        <w:t>Assim como se pode observar abaixo:</w:t>
+      </w:r>
+    </w:p>
+    <w:p>
+      <w:pPr>
+        <w:shd w:val="clear" w:color="auto" w:fill="FFFFFF"/>
+        <w:spacing w:line="240" w:lineRule="auto"/>
+        <w:jc w:val="both"/>
+        <w:textAlignment w:val="baseline"/>
+        <w:rPr>
+          <w:rFonts w:ascii="Arial" w:hAnsi="Arial" w:cs="Arial"/>
+          <w:color w:val="000000" w:themeColor="text1"/>
+        </w:rPr>
+      </w:pPr>
       <w:r>
         <w:rPr>
           <w:noProof/>
-          <w:lang w:eastAsia="pt-BR"/>
-        </w:rPr>
-        <w:lastRenderedPageBreak/>
+        </w:rPr>
         <w:drawing>
-          <wp:inline distT="0" distB="0" distL="0" distR="0" wp14:anchorId="2881D956" wp14:editId="187B8D70">
-            <wp:extent cx="5229225" cy="1343025"/>
-            <wp:effectExtent l="0" t="0" r="9525" b="9525"/>
+          <wp:inline distT="0" distB="0" distL="0" distR="0" wp14:anchorId="7968C191" wp14:editId="45523623">
+            <wp:extent cx="5862812" cy="1032553"/>
+            <wp:effectExtent l="0" t="0" r="5080" b="0"/>
             <wp:docPr id="1" name="Imagem 1"/>
             <wp:cNvGraphicFramePr>
               <a:graphicFrameLocks xmlns:a="http://schemas.openxmlformats.org/drawingml/2006/main" noChangeAspect="1"/>
@@ -792,20 +1912,27 @@
                     <pic:cNvPr id="1" name=""/>
                     <pic:cNvPicPr/>
                   </pic:nvPicPr>
-                  <pic:blipFill>
-                    <a:blip r:embed="rId5"/>
-                    <a:stretch>
-                      <a:fillRect/>
-                    </a:stretch>
+                  <pic:blipFill rotWithShape="1">
+                    <a:blip r:embed="rId10"/>
+                    <a:srcRect l="1808" t="27061" r="44729" b="56202"/>
+                    <a:stretch/>
                   </pic:blipFill>
-                  <pic:spPr>
+                  <pic:spPr bwMode="auto">
                     <a:xfrm>
                       <a:off x="0" y="0"/>
-                      <a:ext cx="5229225" cy="1343025"/>
+                      <a:ext cx="5919302" cy="1042502"/>
                     </a:xfrm>
                     <a:prstGeom prst="rect">
                       <a:avLst/>
                     </a:prstGeom>
+                    <a:ln>
+                      <a:noFill/>
+                    </a:ln>
+                    <a:extLst>
+                      <a:ext uri="{53640926-AAD7-44D8-BBD7-CCE9431645EC}">
+                        <a14:shadowObscured xmlns:a14="http://schemas.microsoft.com/office/drawing/2010/main"/>
+                      </a:ext>
+                    </a:extLst>
                   </pic:spPr>
                 </pic:pic>
               </a:graphicData>
@@ -828,6 +1955,23 @@
     </w:p>
     <w:p>
       <w:pPr>
+        <w:pStyle w:val="Estilo1"/>
+        <w:outlineLvl w:val="0"/>
+        <w:rPr>
+          <w:color w:val="FC7A30"/>
+        </w:rPr>
+      </w:pPr>
+      <w:bookmarkStart w:id="6" w:name="_Toc68350487"/>
+      <w:r>
+        <w:rPr>
+          <w:color w:val="FC7A30"/>
+        </w:rPr>
+        <w:t>Sensor</w:t>
+      </w:r>
+      <w:bookmarkEnd w:id="6"/>
+    </w:p>
+    <w:p>
+      <w:pPr>
         <w:shd w:val="clear" w:color="auto" w:fill="FFFFFF"/>
         <w:spacing w:line="240" w:lineRule="auto"/>
         <w:jc w:val="both"/>
@@ -842,7 +1986,124 @@
           <w:rFonts w:ascii="Arial" w:hAnsi="Arial" w:cs="Arial"/>
           <w:color w:val="000000" w:themeColor="text1"/>
         </w:rPr>
-        <w:t>Para isso, iremos utilizar um sensor DHT11 que consegue medir temperatura e umidade, de excelente qualidade. Que trabalha numa faixa de 0 a 50ºC e uma umidade de 20% a 80%, como visto na tabela seguinte:</w:t>
+        <w:t>I</w:t>
+      </w:r>
+      <w:r>
+        <w:rPr>
+          <w:rFonts w:ascii="Arial" w:hAnsi="Arial" w:cs="Arial"/>
+          <w:color w:val="000000" w:themeColor="text1"/>
+        </w:rPr>
+        <w:t xml:space="preserve">remos utilizar um sensor </w:t>
+      </w:r>
+      <w:r>
+        <w:rPr>
+          <w:rFonts w:ascii="Arial" w:hAnsi="Arial" w:cs="Arial"/>
+          <w:color w:val="000000" w:themeColor="text1"/>
+        </w:rPr>
+        <w:t>LM35</w:t>
+      </w:r>
+      <w:r>
+        <w:rPr>
+          <w:rFonts w:ascii="Arial" w:hAnsi="Arial" w:cs="Arial"/>
+          <w:color w:val="000000" w:themeColor="text1"/>
+        </w:rPr>
+        <w:t xml:space="preserve"> que consegue medir </w:t>
+      </w:r>
+      <w:r>
+        <w:rPr>
+          <w:rFonts w:ascii="Arial" w:hAnsi="Arial" w:cs="Arial"/>
+          <w:color w:val="000000" w:themeColor="text1"/>
+        </w:rPr>
+        <w:t xml:space="preserve">a </w:t>
+      </w:r>
+      <w:r>
+        <w:rPr>
+          <w:rFonts w:ascii="Arial" w:hAnsi="Arial" w:cs="Arial"/>
+          <w:color w:val="000000" w:themeColor="text1"/>
+        </w:rPr>
+        <w:t>temperatura,</w:t>
+      </w:r>
+      <w:r>
+        <w:rPr>
+          <w:rFonts w:ascii="Arial" w:hAnsi="Arial" w:cs="Arial"/>
+          <w:color w:val="000000" w:themeColor="text1"/>
+        </w:rPr>
+        <w:t xml:space="preserve"> </w:t>
+      </w:r>
+      <w:r>
+        <w:rPr>
+          <w:rFonts w:ascii="Arial" w:hAnsi="Arial" w:cs="Arial"/>
+        </w:rPr>
+        <w:t>ele</w:t>
+      </w:r>
+      <w:r>
+        <w:rPr>
+          <w:rFonts w:ascii="Arial" w:hAnsi="Arial" w:cs="Arial"/>
+        </w:rPr>
+        <w:t xml:space="preserve"> </w:t>
+      </w:r>
+      <w:r>
+        <w:rPr>
+          <w:rFonts w:ascii="Arial" w:hAnsi="Arial" w:cs="Arial"/>
+          <w:shd w:val="clear" w:color="auto" w:fill="FFFFFF"/>
+        </w:rPr>
+        <w:t xml:space="preserve">fornece a máxima exatidão </w:t>
+      </w:r>
+      <w:r>
+        <w:rPr>
+          <w:rFonts w:ascii="Arial" w:hAnsi="Arial" w:cs="Arial"/>
+          <w:shd w:val="clear" w:color="auto" w:fill="FFFFFF"/>
+        </w:rPr>
+        <w:t>d</w:t>
+      </w:r>
+      <w:r>
+        <w:rPr>
+          <w:rFonts w:ascii="Arial" w:hAnsi="Arial" w:cs="Arial"/>
+          <w:shd w:val="clear" w:color="auto" w:fill="FFFFFF"/>
+        </w:rPr>
+        <w:t>os valores</w:t>
+      </w:r>
+      <w:r>
+        <w:rPr>
+          <w:rFonts w:ascii="Arial" w:hAnsi="Arial" w:cs="Arial"/>
+          <w:color w:val="000000" w:themeColor="text1"/>
+        </w:rPr>
+        <w:t xml:space="preserve"> </w:t>
+      </w:r>
+      <w:r>
+        <w:rPr>
+          <w:rFonts w:ascii="Arial" w:hAnsi="Arial" w:cs="Arial"/>
+          <w:shd w:val="clear" w:color="auto" w:fill="FFFFFF"/>
+        </w:rPr>
+        <w:t xml:space="preserve">com variações de 0,25ºC ou até mesmo 0,75ºC dentro da faixa de temperatura de </w:t>
+      </w:r>
+      <w:r>
+        <w:rPr>
+          <w:rFonts w:ascii="Arial" w:hAnsi="Arial" w:cs="Arial"/>
+          <w:shd w:val="clear" w:color="auto" w:fill="FFFFFF"/>
+        </w:rPr>
+        <w:t>(</w:t>
+      </w:r>
+      <w:r>
+        <w:rPr>
+          <w:rFonts w:ascii="Arial" w:hAnsi="Arial" w:cs="Arial"/>
+          <w:shd w:val="clear" w:color="auto" w:fill="FFFFFF"/>
+        </w:rPr>
+        <w:t>–55ºC à 150ºC</w:t>
+      </w:r>
+      <w:r>
+        <w:rPr>
+          <w:rFonts w:ascii="Arial" w:hAnsi="Arial" w:cs="Arial"/>
+          <w:shd w:val="clear" w:color="auto" w:fill="FFFFFF"/>
+        </w:rPr>
+        <w:t>)</w:t>
+      </w:r>
+      <w:r>
+        <w:rPr>
+          <w:rFonts w:ascii="Arial" w:hAnsi="Arial" w:cs="Arial"/>
+          <w:color w:val="000000" w:themeColor="text1"/>
+        </w:rPr>
+        <w:t>, como visto na tabela seguinte:</w:t>
       </w:r>
     </w:p>
     <w:p>
@@ -861,7 +2122,7 @@
       <w:pPr>
         <w:shd w:val="clear" w:color="auto" w:fill="FFFFFF"/>
         <w:spacing w:line="240" w:lineRule="auto"/>
-        <w:jc w:val="both"/>
+        <w:jc w:val="center"/>
         <w:textAlignment w:val="baseline"/>
         <w:rPr>
           <w:rFonts w:ascii="Arial" w:hAnsi="Arial" w:cs="Arial"/>
@@ -871,13 +2132,12 @@
       <w:r>
         <w:rPr>
           <w:noProof/>
-          <w:lang w:eastAsia="pt-BR"/>
         </w:rPr>
         <w:drawing>
-          <wp:inline distT="0" distB="0" distL="0" distR="0" wp14:anchorId="56EDC951" wp14:editId="7B511B23">
-            <wp:extent cx="3714750" cy="2333625"/>
-            <wp:effectExtent l="0" t="0" r="0" b="9525"/>
-            <wp:docPr id="3" name="Imagem 3"/>
+          <wp:inline distT="0" distB="0" distL="0" distR="0" wp14:anchorId="359FCF51" wp14:editId="4A709167">
+            <wp:extent cx="2373330" cy="1904325"/>
+            <wp:effectExtent l="0" t="0" r="8255" b="1270"/>
+            <wp:docPr id="7" name="Imagem 7"/>
             <wp:cNvGraphicFramePr>
               <a:graphicFrameLocks xmlns:a="http://schemas.openxmlformats.org/drawingml/2006/main" noChangeAspect="1"/>
             </wp:cNvGraphicFramePr>
@@ -888,20 +2148,27 @@
                     <pic:cNvPr id="1" name=""/>
                     <pic:cNvPicPr/>
                   </pic:nvPicPr>
-                  <pic:blipFill>
-                    <a:blip r:embed="rId6"/>
-                    <a:stretch>
-                      <a:fillRect/>
-                    </a:stretch>
+                  <pic:blipFill rotWithShape="1">
+                    <a:blip r:embed="rId11"/>
+                    <a:srcRect l="31211" t="34336" r="44254" b="30668"/>
+                    <a:stretch/>
                   </pic:blipFill>
-                  <pic:spPr>
+                  <pic:spPr bwMode="auto">
                     <a:xfrm>
                       <a:off x="0" y="0"/>
-                      <a:ext cx="3714750" cy="2333625"/>
+                      <a:ext cx="2388389" cy="1916408"/>
                     </a:xfrm>
                     <a:prstGeom prst="rect">
                       <a:avLst/>
                     </a:prstGeom>
+                    <a:ln>
+                      <a:noFill/>
+                    </a:ln>
+                    <a:extLst>
+                      <a:ext uri="{53640926-AAD7-44D8-BBD7-CCE9431645EC}">
+                        <a14:shadowObscured xmlns:a14="http://schemas.microsoft.com/office/drawing/2010/main"/>
+                      </a:ext>
+                    </a:extLst>
                   </pic:spPr>
                 </pic:pic>
               </a:graphicData>
@@ -937,6 +2204,7 @@
         <w:rPr>
           <w:rFonts w:ascii="Arial" w:hAnsi="Arial" w:cs="Arial"/>
           <w:color w:val="000000" w:themeColor="text1"/>
+          <w:highlight w:val="yellow"/>
         </w:rPr>
         <w:t>Com ele, iremos utilizar somente um único sensor, e simular outros 2, que vão ter diferentes situações, no momento em que medimos a temperatura da sala, tivemos uma escala de 27ºC a 30ºC e 46% a 54%</w:t>
       </w:r>
@@ -944,8 +2212,16 @@
         <w:rPr>
           <w:rFonts w:ascii="Arial" w:hAnsi="Arial" w:cs="Arial"/>
           <w:color w:val="000000" w:themeColor="text1"/>
-        </w:rPr>
-        <w:t xml:space="preserve">, em base com esses dados, decidimos em usar uma função para o sensor 2 de f(x)= x – 7 e para o sensor 3 f(y) = y – 11 , pois assim será possível fazer uma demonstração das 3 diferentes situações. Temos como objetivo das alertas na aplicação e mandar e-mails de aviso assim que a temperatura alcance a faixa de alerta. </w:t>
+          <w:highlight w:val="yellow"/>
+        </w:rPr>
+        <w:t>, em base com esses dados, decidimos em usar uma função para o sensor 2 de f(x)= x – 7 e para o sensor 3 f(y) = y – 11 , pois assim será possível fazer uma demonstração das 3 diferentes situações. Temos como objetivo das alertas na aplicação e mandar e-mails de aviso assim que a temperatura alcance a faixa de alerta.</w:t>
+      </w:r>
+      <w:r>
+        <w:rPr>
+          <w:rFonts w:ascii="Arial" w:hAnsi="Arial" w:cs="Arial"/>
+          <w:color w:val="000000" w:themeColor="text1"/>
+        </w:rPr>
+        <w:t xml:space="preserve"> </w:t>
       </w:r>
     </w:p>
     <w:p>
@@ -968,22 +2244,9 @@
         <w:textAlignment w:val="baseline"/>
         <w:rPr>
           <w:rFonts w:ascii="Arial" w:hAnsi="Arial" w:cs="Arial"/>
-          <w:b/>
-          <w:color w:val="000000" w:themeColor="text1"/>
-          <w:sz w:val="32"/>
-          <w:szCs w:val="32"/>
-        </w:rPr>
-      </w:pPr>
-      <w:r>
-        <w:rPr>
-          <w:rFonts w:ascii="Arial" w:hAnsi="Arial" w:cs="Arial"/>
-          <w:b/>
-          <w:color w:val="000000" w:themeColor="text1"/>
-          <w:sz w:val="32"/>
-          <w:szCs w:val="32"/>
-        </w:rPr>
-        <w:t>Referências</w:t>
-      </w:r>
+          <w:color w:val="000000" w:themeColor="text1"/>
+        </w:rPr>
+      </w:pPr>
     </w:p>
     <w:p>
       <w:pPr>
@@ -1002,12 +2265,61 @@
     </w:p>
     <w:p>
       <w:pPr>
+        <w:pStyle w:val="Ttulo1"/>
+        <w:jc w:val="center"/>
+        <w:rPr>
+          <w:rFonts w:ascii="Arial" w:hAnsi="Arial" w:cs="Arial"/>
+          <w:b/>
+          <w:color w:val="FC7A30"/>
+        </w:rPr>
+      </w:pPr>
+      <w:bookmarkStart w:id="7" w:name="_Toc68346583"/>
+      <w:bookmarkStart w:id="8" w:name="_Toc68350321"/>
+      <w:bookmarkStart w:id="9" w:name="_Toc68350488"/>
+      <w:r>
+        <w:rPr>
+          <w:rFonts w:ascii="Arial" w:hAnsi="Arial" w:cs="Arial"/>
+          <w:b/>
+          <w:color w:val="FC7A30"/>
+        </w:rPr>
+        <w:lastRenderedPageBreak/>
+        <w:t>Referências</w:t>
+      </w:r>
+      <w:r>
+        <w:rPr>
+          <w:rFonts w:ascii="Arial" w:hAnsi="Arial" w:cs="Arial"/>
+          <w:b/>
+          <w:color w:val="FC7A30"/>
+        </w:rPr>
+        <w:t xml:space="preserve"> bibliográficas</w:t>
+      </w:r>
+      <w:bookmarkEnd w:id="7"/>
+      <w:bookmarkEnd w:id="8"/>
+      <w:bookmarkEnd w:id="9"/>
+    </w:p>
+    <w:p>
+      <w:pPr>
         <w:shd w:val="clear" w:color="auto" w:fill="FFFFFF"/>
         <w:spacing w:line="240" w:lineRule="auto"/>
         <w:jc w:val="both"/>
         <w:textAlignment w:val="baseline"/>
-      </w:pPr>
-      <w:hyperlink r:id="rId7" w:history="1">
+        <w:rPr>
+          <w:rFonts w:ascii="Arial" w:hAnsi="Arial" w:cs="Arial"/>
+          <w:b/>
+          <w:color w:val="000000" w:themeColor="text1"/>
+          <w:sz w:val="32"/>
+          <w:szCs w:val="32"/>
+        </w:rPr>
+      </w:pPr>
+    </w:p>
+    <w:p>
+      <w:pPr>
+        <w:shd w:val="clear" w:color="auto" w:fill="FFFFFF"/>
+        <w:spacing w:line="240" w:lineRule="auto"/>
+        <w:jc w:val="center"/>
+        <w:textAlignment w:val="baseline"/>
+      </w:pPr>
+      <w:hyperlink r:id="rId12" w:anchor=":~:text=Logo%2C%20o%20ideal%20%C3%A9%20um,temperatura%20do%20ambiente%20seja%20menor" w:history="1">
         <w:r>
           <w:rPr>
             <w:rStyle w:val="Hyperlink"/>
@@ -1023,10 +2335,26 @@
       <w:pPr>
         <w:shd w:val="clear" w:color="auto" w:fill="FFFFFF"/>
         <w:spacing w:line="240" w:lineRule="auto"/>
-        <w:jc w:val="both"/>
+        <w:jc w:val="center"/>
         <w:textAlignment w:val="baseline"/>
       </w:pPr>
-      <w:hyperlink r:id="rId8" w:history="1">
+      <w:hyperlink r:id="rId13" w:history="1">
+        <w:r>
+          <w:rPr>
+            <w:rStyle w:val="Hyperlink"/>
+          </w:rPr>
+          <w:t>https://www.feis.unesp.br/Home/Eventos/encivi/viiencivi-2013/40---perfil-bioclimatico-para-producao-de-galinhas-poedeiras-no-municipio-de-ilha-solteira--sao-paulo.pdf</w:t>
+        </w:r>
+      </w:hyperlink>
+    </w:p>
+    <w:p>
+      <w:pPr>
+        <w:shd w:val="clear" w:color="auto" w:fill="FFFFFF"/>
+        <w:spacing w:line="240" w:lineRule="auto"/>
+        <w:jc w:val="center"/>
+        <w:textAlignment w:val="baseline"/>
+      </w:pPr>
+      <w:hyperlink r:id="rId14" w:history="1">
         <w:r>
           <w:rPr>
             <w:rStyle w:val="Hyperlink"/>
@@ -1039,23 +2367,28 @@
       <w:pPr>
         <w:shd w:val="clear" w:color="auto" w:fill="FFFFFF"/>
         <w:spacing w:line="240" w:lineRule="auto"/>
-        <w:jc w:val="both"/>
+        <w:jc w:val="center"/>
         <w:textAlignment w:val="baseline"/>
-        <w:rPr>
-          <w:rFonts w:ascii="Arial" w:hAnsi="Arial" w:cs="Arial"/>
-          <w:color w:val="333333"/>
-        </w:rPr>
-      </w:pPr>
-      <w:hyperlink r:id="rId9" w:history="1">
+      </w:pPr>
+      <w:hyperlink r:id="rId15" w:history="1">
         <w:r>
           <w:rPr>
             <w:rStyle w:val="Hyperlink"/>
           </w:rPr>
-          <w:t>http://blog.baudaeletronica.com.br/dht11-com-arduino/</w:t>
+          <w:t>https://www.baudaeletronica.com.br/sensor-de-temperatura-lm35.html</w:t>
         </w:r>
       </w:hyperlink>
       <w:r>
-        <w:t xml:space="preserve"> (Tabela DHT11)</w:t>
+        <w:t xml:space="preserve"> </w:t>
+      </w:r>
+      <w:r>
+        <w:t xml:space="preserve">(Tabela </w:t>
+      </w:r>
+      <w:r>
+        <w:t>LM35</w:t>
+      </w:r>
+      <w:r>
+        <w:t>)</w:t>
       </w:r>
     </w:p>
     <w:p>
@@ -1070,6 +2403,7 @@
       </w:pPr>
     </w:p>
     <w:sectPr>
+      <w:footerReference w:type="default" r:id="rId16"/>
       <w:pgSz w:w="11906" w:h="16838"/>
       <w:pgMar w:top="1417" w:right="1701" w:bottom="1417" w:left="1701" w:header="708" w:footer="708" w:gutter="0"/>
       <w:cols w:space="708"/>
@@ -1077,6 +2411,106 @@
     </w:sectPr>
   </w:body>
 </w:document>
+</file>
+
+<file path=word/endnotes.xml><?xml version="1.0" encoding="utf-8"?>
+<w:endnotes xmlns:wpc="http://schemas.microsoft.com/office/word/2010/wordprocessingCanvas" xmlns:cx="http://schemas.microsoft.com/office/drawing/2014/chartex" xmlns:cx1="http://schemas.microsoft.com/office/drawing/2015/9/8/chartex" xmlns:cx2="http://schemas.microsoft.com/office/drawing/2015/10/21/chartex" xmlns:cx3="http://schemas.microsoft.com/office/drawing/2016/5/9/chartex" xmlns:cx4="http://schemas.microsoft.com/office/drawing/2016/5/10/chartex" xmlns:cx5="http://schemas.microsoft.com/office/drawing/2016/5/11/chartex" xmlns:cx6="http://schemas.microsoft.com/office/drawing/2016/5/12/chartex" xmlns:cx7="http://schemas.microsoft.com/office/drawing/2016/5/13/chartex" xmlns:cx8="http://schemas.microsoft.com/office/drawing/2016/5/14/chartex" xmlns:mc="http://schemas.openxmlformats.org/markup-compatibility/2006" xmlns:aink="http://schemas.microsoft.com/office/drawing/2016/ink" xmlns:am3d="http://schemas.microsoft.com/office/drawing/2017/model3d" xmlns:o="urn:schemas-microsoft-com:office:office" xmlns:r="http://schemas.openxmlformats.org/officeDocument/2006/relationships" xmlns:m="http://schemas.openxmlformats.org/officeDocument/2006/math" xmlns:v="urn:schemas-microsoft-com:vml" xmlns:wp14="http://schemas.microsoft.com/office/word/2010/wordprocessingDrawing" xmlns:wp="http://schemas.openxmlformats.org/drawingml/2006/wordprocessingDrawing" xmlns:w10="urn:schemas-microsoft-com:office:word" xmlns:w="http://schemas.openxmlformats.org/wordprocessingml/2006/main" xmlns:w14="http://schemas.microsoft.com/office/word/2010/wordml" xmlns:w15="http://schemas.microsoft.com/office/word/2012/wordml" xmlns:w16cex="http://schemas.microsoft.com/office/word/2018/wordml/cex" xmlns:w16cid="http://schemas.microsoft.com/office/word/2016/wordml/cid" xmlns:w16="http://schemas.microsoft.com/office/word/2018/wordml" xmlns:w16se="http://schemas.microsoft.com/office/word/2015/wordml/symex" xmlns:wpg="http://schemas.microsoft.com/office/word/2010/wordprocessingGroup" xmlns:wpi="http://schemas.microsoft.com/office/word/2010/wordprocessingInk" xmlns:wne="http://schemas.microsoft.com/office/word/2006/wordml" xmlns:wps="http://schemas.microsoft.com/office/word/2010/wordprocessingShape" mc:Ignorable="w14 w15 w16se w16cid w16 w16cex wp14">
+  <w:endnote w:type="separator" w:id="-1">
+    <w:p>
+      <w:pPr>
+        <w:spacing w:after="0" w:line="240" w:lineRule="auto"/>
+      </w:pPr>
+      <w:r>
+        <w:separator/>
+      </w:r>
+    </w:p>
+  </w:endnote>
+  <w:endnote w:type="continuationSeparator" w:id="0">
+    <w:p>
+      <w:pPr>
+        <w:spacing w:after="0" w:line="240" w:lineRule="auto"/>
+      </w:pPr>
+      <w:r>
+        <w:continuationSeparator/>
+      </w:r>
+    </w:p>
+  </w:endnote>
+</w:endnotes>
+</file>
+
+<file path=word/footer1.xml><?xml version="1.0" encoding="utf-8"?>
+<w:ftr xmlns:wpc="http://schemas.microsoft.com/office/word/2010/wordprocessingCanvas" xmlns:cx="http://schemas.microsoft.com/office/drawing/2014/chartex" xmlns:cx1="http://schemas.microsoft.com/office/drawing/2015/9/8/chartex" xmlns:cx2="http://schemas.microsoft.com/office/drawing/2015/10/21/chartex" xmlns:cx3="http://schemas.microsoft.com/office/drawing/2016/5/9/chartex" xmlns:cx4="http://schemas.microsoft.com/office/drawing/2016/5/10/chartex" xmlns:cx5="http://schemas.microsoft.com/office/drawing/2016/5/11/chartex" xmlns:cx6="http://schemas.microsoft.com/office/drawing/2016/5/12/chartex" xmlns:cx7="http://schemas.microsoft.com/office/drawing/2016/5/13/chartex" xmlns:cx8="http://schemas.microsoft.com/office/drawing/2016/5/14/chartex" xmlns:mc="http://schemas.openxmlformats.org/markup-compatibility/2006" xmlns:aink="http://schemas.microsoft.com/office/drawing/2016/ink" xmlns:am3d="http://schemas.microsoft.com/office/drawing/2017/model3d" xmlns:o="urn:schemas-microsoft-com:office:office" xmlns:r="http://schemas.openxmlformats.org/officeDocument/2006/relationships" xmlns:m="http://schemas.openxmlformats.org/officeDocument/2006/math" xmlns:v="urn:schemas-microsoft-com:vml" xmlns:wp14="http://schemas.microsoft.com/office/word/2010/wordprocessingDrawing" xmlns:wp="http://schemas.openxmlformats.org/drawingml/2006/wordprocessingDrawing" xmlns:w10="urn:schemas-microsoft-com:office:word" xmlns:w="http://schemas.openxmlformats.org/wordprocessingml/2006/main" xmlns:w14="http://schemas.microsoft.com/office/word/2010/wordml" xmlns:w15="http://schemas.microsoft.com/office/word/2012/wordml" xmlns:w16cex="http://schemas.microsoft.com/office/word/2018/wordml/cex" xmlns:w16cid="http://schemas.microsoft.com/office/word/2016/wordml/cid" xmlns:w16="http://schemas.microsoft.com/office/word/2018/wordml" xmlns:w16se="http://schemas.microsoft.com/office/word/2015/wordml/symex" xmlns:wpg="http://schemas.microsoft.com/office/word/2010/wordprocessingGroup" xmlns:wpi="http://schemas.microsoft.com/office/word/2010/wordprocessingInk" xmlns:wne="http://schemas.microsoft.com/office/word/2006/wordml" xmlns:wps="http://schemas.microsoft.com/office/word/2010/wordprocessingShape" mc:Ignorable="w14 w15 w16se w16cid w16 w16cex wp14">
+  <w:sdt>
+    <w:sdtPr>
+      <w:rPr>
+        <w:color w:val="FFFFFF" w:themeColor="background1"/>
+      </w:rPr>
+      <w:id w:val="1663888549"/>
+      <w:docPartObj>
+        <w:docPartGallery w:val="Page Numbers (Bottom of Page)"/>
+        <w:docPartUnique/>
+      </w:docPartObj>
+    </w:sdtPr>
+    <w:sdtEndPr>
+      <w:rPr>
+        <w:color w:val="auto"/>
+      </w:rPr>
+    </w:sdtEndPr>
+    <w:sdtContent>
+      <w:p>
+        <w:pPr>
+          <w:pStyle w:val="Rodap"/>
+          <w:jc w:val="center"/>
+        </w:pPr>
+        <w:r>
+          <w:fldChar w:fldCharType="begin"/>
+        </w:r>
+        <w:r>
+          <w:instrText>PAGE   \* MERGEFORMAT</w:instrText>
+        </w:r>
+        <w:r>
+          <w:fldChar w:fldCharType="separate"/>
+        </w:r>
+        <w:r>
+          <w:t>2</w:t>
+        </w:r>
+        <w:r>
+          <w:fldChar w:fldCharType="end"/>
+        </w:r>
+      </w:p>
+    </w:sdtContent>
+  </w:sdt>
+  <w:p>
+    <w:pPr>
+      <w:pStyle w:val="Rodap"/>
+    </w:pPr>
+  </w:p>
+</w:ftr>
+</file>
+
+<file path=word/footnotes.xml><?xml version="1.0" encoding="utf-8"?>
+<w:footnotes xmlns:wpc="http://schemas.microsoft.com/office/word/2010/wordprocessingCanvas" xmlns:cx="http://schemas.microsoft.com/office/drawing/2014/chartex" xmlns:cx1="http://schemas.microsoft.com/office/drawing/2015/9/8/chartex" xmlns:cx2="http://schemas.microsoft.com/office/drawing/2015/10/21/chartex" xmlns:cx3="http://schemas.microsoft.com/office/drawing/2016/5/9/chartex" xmlns:cx4="http://schemas.microsoft.com/office/drawing/2016/5/10/chartex" xmlns:cx5="http://schemas.microsoft.com/office/drawing/2016/5/11/chartex" xmlns:cx6="http://schemas.microsoft.com/office/drawing/2016/5/12/chartex" xmlns:cx7="http://schemas.microsoft.com/office/drawing/2016/5/13/chartex" xmlns:cx8="http://schemas.microsoft.com/office/drawing/2016/5/14/chartex" xmlns:mc="http://schemas.openxmlformats.org/markup-compatibility/2006" xmlns:aink="http://schemas.microsoft.com/office/drawing/2016/ink" xmlns:am3d="http://schemas.microsoft.com/office/drawing/2017/model3d" xmlns:o="urn:schemas-microsoft-com:office:office" xmlns:r="http://schemas.openxmlformats.org/officeDocument/2006/relationships" xmlns:m="http://schemas.openxmlformats.org/officeDocument/2006/math" xmlns:v="urn:schemas-microsoft-com:vml" xmlns:wp14="http://schemas.microsoft.com/office/word/2010/wordprocessingDrawing" xmlns:wp="http://schemas.openxmlformats.org/drawingml/2006/wordprocessingDrawing" xmlns:w10="urn:schemas-microsoft-com:office:word" xmlns:w="http://schemas.openxmlformats.org/wordprocessingml/2006/main" xmlns:w14="http://schemas.microsoft.com/office/word/2010/wordml" xmlns:w15="http://schemas.microsoft.com/office/word/2012/wordml" xmlns:w16cex="http://schemas.microsoft.com/office/word/2018/wordml/cex" xmlns:w16cid="http://schemas.microsoft.com/office/word/2016/wordml/cid" xmlns:w16="http://schemas.microsoft.com/office/word/2018/wordml" xmlns:w16se="http://schemas.microsoft.com/office/word/2015/wordml/symex" xmlns:wpg="http://schemas.microsoft.com/office/word/2010/wordprocessingGroup" xmlns:wpi="http://schemas.microsoft.com/office/word/2010/wordprocessingInk" xmlns:wne="http://schemas.microsoft.com/office/word/2006/wordml" xmlns:wps="http://schemas.microsoft.com/office/word/2010/wordprocessingShape" mc:Ignorable="w14 w15 w16se w16cid w16 w16cex wp14">
+  <w:footnote w:type="separator" w:id="-1">
+    <w:p>
+      <w:pPr>
+        <w:spacing w:after="0" w:line="240" w:lineRule="auto"/>
+      </w:pPr>
+      <w:r>
+        <w:separator/>
+      </w:r>
+    </w:p>
+  </w:footnote>
+  <w:footnote w:type="continuationSeparator" w:id="0">
+    <w:p>
+      <w:pPr>
+        <w:spacing w:after="0" w:line="240" w:lineRule="auto"/>
+      </w:pPr>
+      <w:r>
+        <w:continuationSeparator/>
+      </w:r>
+    </w:p>
+  </w:footnote>
+</w:footnotes>
 </file>
 
 <file path=word/numbering.xml><?xml version="1.0" encoding="utf-8"?>
@@ -1911,7 +3345,6 @@
   <w:style w:type="character" w:default="1" w:styleId="Fontepargpadro">
     <w:name w:val="Default Paragraph Font"/>
     <w:uiPriority w:val="1"/>
-    <w:semiHidden/>
     <w:unhideWhenUsed/>
   </w:style>
   <w:style w:type="table" w:default="1" w:styleId="Tabelanormal">
@@ -2049,6 +3482,107 @@
       <w:color w:val="605E5C"/>
       <w:shd w:val="clear" w:color="auto" w:fill="E1DFDD"/>
     </w:rPr>
+  </w:style>
+  <w:style w:type="paragraph" w:styleId="CabealhodoSumrio">
+    <w:name w:val="TOC Heading"/>
+    <w:basedOn w:val="Ttulo1"/>
+    <w:next w:val="Normal"/>
+    <w:uiPriority w:val="39"/>
+    <w:unhideWhenUsed/>
+    <w:qFormat/>
+    <w:rsid w:val="006A27DB"/>
+    <w:pPr>
+      <w:outlineLvl w:val="9"/>
+    </w:pPr>
+    <w:rPr>
+      <w:lang w:eastAsia="pt-BR"/>
+    </w:rPr>
+  </w:style>
+  <w:style w:type="paragraph" w:customStyle="1" w:styleId="Estilo1">
+    <w:name w:val="Estilo1"/>
+    <w:basedOn w:val="Normal"/>
+    <w:link w:val="Estilo1Char"/>
+    <w:qFormat/>
+    <w:rsid w:val="00C7632B"/>
+    <w:pPr>
+      <w:jc w:val="center"/>
+    </w:pPr>
+    <w:rPr>
+      <w:rFonts w:ascii="Arial" w:hAnsi="Arial" w:cs="Arial"/>
+      <w:b/>
+      <w:color w:val="000000" w:themeColor="text1"/>
+      <w:sz w:val="32"/>
+      <w:szCs w:val="32"/>
+    </w:rPr>
+  </w:style>
+  <w:style w:type="paragraph" w:styleId="Sumrio1">
+    <w:name w:val="toc 1"/>
+    <w:basedOn w:val="Normal"/>
+    <w:next w:val="Normal"/>
+    <w:autoRedefine/>
+    <w:uiPriority w:val="39"/>
+    <w:unhideWhenUsed/>
+    <w:rsid w:val="00A70C3B"/>
+    <w:pPr>
+      <w:spacing w:after="100"/>
+    </w:pPr>
+  </w:style>
+  <w:style w:type="character" w:customStyle="1" w:styleId="Estilo1Char">
+    <w:name w:val="Estilo1 Char"/>
+    <w:basedOn w:val="Fontepargpadro"/>
+    <w:link w:val="Estilo1"/>
+    <w:rsid w:val="00C7632B"/>
+    <w:rPr>
+      <w:rFonts w:ascii="Arial" w:hAnsi="Arial" w:cs="Arial"/>
+      <w:b/>
+      <w:color w:val="000000" w:themeColor="text1"/>
+      <w:sz w:val="32"/>
+      <w:szCs w:val="32"/>
+    </w:rPr>
+  </w:style>
+  <w:style w:type="paragraph" w:styleId="Cabealho">
+    <w:name w:val="header"/>
+    <w:basedOn w:val="Normal"/>
+    <w:link w:val="CabealhoChar"/>
+    <w:uiPriority w:val="99"/>
+    <w:unhideWhenUsed/>
+    <w:rsid w:val="005375C4"/>
+    <w:pPr>
+      <w:tabs>
+        <w:tab w:val="center" w:pos="4252"/>
+        <w:tab w:val="right" w:pos="8504"/>
+      </w:tabs>
+      <w:spacing w:after="0" w:line="240" w:lineRule="auto"/>
+    </w:pPr>
+  </w:style>
+  <w:style w:type="character" w:customStyle="1" w:styleId="CabealhoChar">
+    <w:name w:val="Cabeçalho Char"/>
+    <w:basedOn w:val="Fontepargpadro"/>
+    <w:link w:val="Cabealho"/>
+    <w:uiPriority w:val="99"/>
+    <w:rsid w:val="005375C4"/>
+  </w:style>
+  <w:style w:type="paragraph" w:styleId="Rodap">
+    <w:name w:val="footer"/>
+    <w:basedOn w:val="Normal"/>
+    <w:link w:val="RodapChar"/>
+    <w:uiPriority w:val="99"/>
+    <w:unhideWhenUsed/>
+    <w:rsid w:val="005375C4"/>
+    <w:pPr>
+      <w:tabs>
+        <w:tab w:val="center" w:pos="4252"/>
+        <w:tab w:val="right" w:pos="8504"/>
+      </w:tabs>
+      <w:spacing w:after="0" w:line="240" w:lineRule="auto"/>
+    </w:pPr>
+  </w:style>
+  <w:style w:type="character" w:customStyle="1" w:styleId="RodapChar">
+    <w:name w:val="Rodapé Char"/>
+    <w:basedOn w:val="Fontepargpadro"/>
+    <w:link w:val="Rodap"/>
+    <w:uiPriority w:val="99"/>
+    <w:rsid w:val="005375C4"/>
   </w:style>
 </w:styles>
 </file>
@@ -2346,4 +3880,16 @@
     </a:ext>
   </a:extLst>
 </a:theme>
+</file>
+
+<file path=customXml/item1.xml><?xml version="1.0" encoding="utf-8"?>
+<b:Sources xmlns:b="http://schemas.openxmlformats.org/officeDocument/2006/bibliography" xmlns="http://schemas.openxmlformats.org/officeDocument/2006/bibliography" SelectedStyle="\APASixthEditionOfficeOnline.xsl" StyleName="APA" Version="6"/>
+</file>
+
+<file path=customXml/itemProps1.xml><?xml version="1.0" encoding="utf-8"?>
+<ds:datastoreItem xmlns:ds="http://schemas.openxmlformats.org/officeDocument/2006/customXml" ds:itemID="{10F90D5A-3CE4-45A4-82BC-C06997C0FC36}">
+  <ds:schemaRefs>
+    <ds:schemaRef ds:uri="http://schemas.openxmlformats.org/officeDocument/2006/bibliography"/>
+  </ds:schemaRefs>
+</ds:datastoreItem>
 </file>
</xml_diff>